<commit_message>
-Agregación de los documentos de Especificación de los CU: Gestionar Usuario, Gestionar Rol y Gestionar Permiso.
-Actualización de los documentos de Especificación de los CU:
Gestionar Asignatura, Gestionar Carrera, Gestionar Plan y Gestionar Profesor.

-Creación de los diagramas de Secuencia (ABM) del CU Gestionar Asignatura.

-Actualización del Diagrama de CU del Sistema.
</commit_message>
<xml_diff>
--- a/Elaboración/Especificaciones CU/Especificacion Caso de Uso Gestionar Asignatura.docx
+++ b/Elaboración/Especificaciones CU/Especificacion Caso de Uso Gestionar Asignatura.docx
@@ -1419,6 +1419,17 @@
     </w:p>
     <w:p>
       <w:pPr>
+        <w:ind w:left="720"/>
+      </w:pPr>
+      <w:r>
+        <w:t>Además podrá ver y gestionar las asignaturas correlativas como así también el Equipo de Cátedra Docente</w:t>
+      </w:r>
+      <w:r>
+        <w:t xml:space="preserve"> de cada asignatura.</w:t>
+      </w:r>
+    </w:p>
+    <w:p>
+      <w:pPr>
         <w:pStyle w:val="PSI-Ttulo1"/>
       </w:pPr>
       <w:bookmarkStart w:id="3" w:name="_Toc228206476"/>
@@ -1477,6 +1488,11 @@
       <w:bookmarkEnd w:id="9"/>
       <w:bookmarkEnd w:id="10"/>
       <w:bookmarkEnd w:id="11"/>
+    </w:p>
+    <w:p>
+      <w:pPr>
+        <w:pStyle w:val="PSI-Ttulo1"/>
+      </w:pPr>
     </w:p>
     <w:p>
       <w:pPr>
@@ -1500,7 +1516,25 @@
         <w:rPr>
           <w:lang w:val="es-ES"/>
         </w:rPr>
-        <w:t xml:space="preserve"> muestra un listado de Asignaturas y tres </w:t>
+        <w:t xml:space="preserve"> muestra </w:t>
+      </w:r>
+      <w:r>
+        <w:rPr>
+          <w:lang w:val="es-ES"/>
+        </w:rPr>
+        <w:t>u</w:t>
+      </w:r>
+      <w:r>
+        <w:rPr>
+          <w:lang w:val="es-ES"/>
+        </w:rPr>
+        <w:t>n listado de Asignaturas y cuatro</w:t>
+      </w:r>
+      <w:r>
+        <w:rPr>
+          <w:lang w:val="es-ES"/>
+        </w:rPr>
+        <w:t xml:space="preserve"> </w:t>
       </w:r>
       <w:r>
         <w:rPr>
@@ -1512,7 +1546,31 @@
         <w:rPr>
           <w:lang w:val="es-ES"/>
         </w:rPr>
-        <w:t xml:space="preserve"> Para cada Asignatura existe un botón "Modificar" y "Eliminar" y existe un botón para crear una nueva Asignatura. </w:t>
+        <w:t xml:space="preserve"> Para cada Asignatura existe un botón </w:t>
+      </w:r>
+      <w:r>
+        <w:rPr>
+          <w:lang w:val="es-ES"/>
+        </w:rPr>
+        <w:t xml:space="preserve">"Modificar", </w:t>
+      </w:r>
+      <w:r>
+        <w:rPr>
+          <w:lang w:val="es-ES"/>
+        </w:rPr>
+        <w:t>"Eliminar"</w:t>
+      </w:r>
+      <w:r>
+        <w:rPr>
+          <w:lang w:val="es-ES"/>
+        </w:rPr>
+        <w:t>, "Ver Equipo de Cátedra" y "Ver Asignaturas Correlativas"</w:t>
+      </w:r>
+      <w:r>
+        <w:rPr>
+          <w:lang w:val="es-ES"/>
+        </w:rPr>
+        <w:t xml:space="preserve"> y existe un botón para crear una nueva Asignatura. </w:t>
       </w:r>
     </w:p>
     <w:p>
@@ -1586,6 +1644,54 @@
     </w:p>
     <w:p>
       <w:pPr>
+        <w:pStyle w:val="PSI-Normal"/>
+        <w:numPr>
+          <w:ilvl w:val="0"/>
+          <w:numId w:val="13"/>
+        </w:numPr>
+        <w:spacing w:before="0" w:line="240" w:lineRule="auto"/>
+        <w:rPr>
+          <w:lang w:val="es-ES"/>
+        </w:rPr>
+      </w:pPr>
+      <w:r>
+        <w:rPr>
+          <w:lang w:val="es-ES"/>
+        </w:rPr>
+        <w:t>Si el empleado de Secretaría Académica presiona el botón “Ver Equipo de Cátedra” continúa en el flujo alternativo 4 “Equipo de Cátedra”.</w:t>
+      </w:r>
+    </w:p>
+    <w:p>
+      <w:pPr>
+        <w:pStyle w:val="PSI-Normal"/>
+        <w:numPr>
+          <w:ilvl w:val="0"/>
+          <w:numId w:val="13"/>
+        </w:numPr>
+        <w:spacing w:before="0" w:line="240" w:lineRule="auto"/>
+        <w:rPr>
+          <w:lang w:val="es-ES"/>
+        </w:rPr>
+      </w:pPr>
+      <w:r>
+        <w:rPr>
+          <w:lang w:val="es-ES"/>
+        </w:rPr>
+        <w:t>Si el empleado de Secretaría Académica presiona el botón “Ver Asignaturas Correlativas” continúa en el flujo alternativo 5 “Asignaturas Correlativas”.</w:t>
+      </w:r>
+    </w:p>
+    <w:p>
+      <w:pPr>
+        <w:pStyle w:val="PSI-Normal"/>
+        <w:spacing w:before="0" w:line="240" w:lineRule="auto"/>
+        <w:ind w:left="720" w:firstLine="0"/>
+        <w:rPr>
+          <w:lang w:val="es-ES"/>
+        </w:rPr>
+      </w:pPr>
+    </w:p>
+    <w:p>
+      <w:pPr>
         <w:jc w:val="both"/>
       </w:pPr>
     </w:p>
@@ -1610,15 +1716,134 @@
     </w:p>
     <w:p>
       <w:pPr>
-        <w:pStyle w:val="PSI-Comentario"/>
-      </w:pPr>
-      <w:r>
-        <w:t>[Efectos que de forma inmediata tiene la realización del Caso de Uso sobre el estado del sistema]</w:t>
-      </w:r>
-    </w:p>
-    <w:p>
-      <w:pPr>
-        <w:pStyle w:val="PSI-Comentario"/>
+        <w:pStyle w:val="PSI-Normal"/>
+        <w:rPr>
+          <w:u w:val="single"/>
+        </w:rPr>
+      </w:pPr>
+      <w:r>
+        <w:rPr>
+          <w:u w:val="single"/>
+        </w:rPr>
+        <w:t xml:space="preserve">1. Alta de Asignatura: </w:t>
+      </w:r>
+    </w:p>
+    <w:p>
+      <w:pPr>
+        <w:pStyle w:val="PSI-Normal"/>
+      </w:pPr>
+      <w:r>
+        <w:t>El sistema da de alta una Asignatura exitosamente y queda a la espera de una acción.</w:t>
+      </w:r>
+    </w:p>
+    <w:p>
+      <w:pPr>
+        <w:pStyle w:val="PSI-Normal"/>
+        <w:rPr>
+          <w:u w:val="single"/>
+        </w:rPr>
+      </w:pPr>
+      <w:r>
+        <w:rPr>
+          <w:u w:val="single"/>
+        </w:rPr>
+        <w:t xml:space="preserve">2. Modificación de Asignatura: </w:t>
+      </w:r>
+    </w:p>
+    <w:p>
+      <w:pPr>
+        <w:pStyle w:val="PSI-Normal"/>
+      </w:pPr>
+      <w:r>
+        <w:t>El sistema modifica los datos de una Asignatura exitosamente y queda a la espera de una acción.</w:t>
+      </w:r>
+    </w:p>
+    <w:p>
+      <w:pPr>
+        <w:pStyle w:val="PSI-Normal"/>
+      </w:pPr>
+    </w:p>
+    <w:p>
+      <w:pPr>
+        <w:pStyle w:val="PSI-Normal"/>
+        <w:rPr>
+          <w:u w:val="single"/>
+        </w:rPr>
+      </w:pPr>
+      <w:r>
+        <w:rPr>
+          <w:u w:val="single"/>
+        </w:rPr>
+        <w:lastRenderedPageBreak/>
+        <w:t xml:space="preserve">3. Baja de Asignatura: </w:t>
+      </w:r>
+    </w:p>
+    <w:p>
+      <w:pPr>
+        <w:pStyle w:val="PSI-Normal"/>
+      </w:pPr>
+      <w:r>
+        <w:t xml:space="preserve">El sistema da de baja una Asignatura exitosamente y queda a la espera de una acción. </w:t>
+      </w:r>
+    </w:p>
+    <w:p>
+      <w:pPr>
+        <w:pStyle w:val="PSI-Normal"/>
+        <w:rPr>
+          <w:u w:val="single"/>
+        </w:rPr>
+      </w:pPr>
+      <w:r>
+        <w:rPr>
+          <w:u w:val="single"/>
+        </w:rPr>
+        <w:t xml:space="preserve">4. Equipo de Cátedra: </w:t>
+      </w:r>
+    </w:p>
+    <w:p>
+      <w:pPr>
+        <w:pStyle w:val="PSI-Normal"/>
+      </w:pPr>
+      <w:r>
+        <w:t>El sistema vincula/ desvincula un profesor del Equipo de Cátedra exitosamente y queda a la espera de una acción.</w:t>
+      </w:r>
+    </w:p>
+    <w:p>
+      <w:pPr>
+        <w:pStyle w:val="PSI-Normal"/>
+        <w:rPr>
+          <w:u w:val="single"/>
+        </w:rPr>
+      </w:pPr>
+      <w:r>
+        <w:rPr>
+          <w:u w:val="single"/>
+        </w:rPr>
+        <w:t>5. Asignaturas Correlativas:</w:t>
+      </w:r>
+    </w:p>
+    <w:p>
+      <w:pPr>
+        <w:pStyle w:val="PSI-Normal"/>
+      </w:pPr>
+      <w:r>
+        <w:t xml:space="preserve">El sistema vincula/ </w:t>
+      </w:r>
+      <w:r>
+        <w:t>elimina</w:t>
+      </w:r>
+      <w:r>
+        <w:t xml:space="preserve"> una asignatura como correlativa de la actual exitosamente y queda a la espera de una acción.</w:t>
+      </w:r>
+    </w:p>
+    <w:p>
+      <w:pPr>
+        <w:pStyle w:val="PSI-Normal"/>
+      </w:pPr>
+    </w:p>
+    <w:p>
+      <w:pPr>
+        <w:pStyle w:val="PSI-Normal"/>
       </w:pPr>
     </w:p>
     <w:p>
@@ -1702,7 +1927,19 @@
         <w:rPr>
           <w:lang w:val="es-ES"/>
         </w:rPr>
-        <w:t xml:space="preserve"> Académica completa los campos del formulario.</w:t>
+        <w:t xml:space="preserve"> Académica completa los campos del formulario</w:t>
+      </w:r>
+      <w:r>
+        <w:rPr>
+          <w:lang w:val="es-ES"/>
+        </w:rPr>
+        <w:t xml:space="preserve"> (Código Asignatura, Nombre, Departamento, Docente Responsable, Horas Semanales y Contenidos Mínimos)</w:t>
+      </w:r>
+      <w:r>
+        <w:rPr>
+          <w:lang w:val="es-ES"/>
+        </w:rPr>
+        <w:t>.</w:t>
       </w:r>
     </w:p>
     <w:p>
@@ -1729,7 +1966,19 @@
         <w:rPr>
           <w:lang w:val="es-ES"/>
         </w:rPr>
-        <w:t xml:space="preserve"> Académica presiona el botón “Guardar”.</w:t>
+        <w:t xml:space="preserve"> Acad</w:t>
+      </w:r>
+      <w:r>
+        <w:rPr>
+          <w:lang w:val="es-ES"/>
+        </w:rPr>
+        <w:t>émica presiona el botón “Confirmar</w:t>
+      </w:r>
+      <w:r>
+        <w:rPr>
+          <w:lang w:val="es-ES"/>
+        </w:rPr>
+        <w:t>”.</w:t>
       </w:r>
     </w:p>
     <w:p>
@@ -1766,22 +2015,1082 @@
         <w:rPr>
           <w:u w:val="single"/>
         </w:rPr>
+        <w:t xml:space="preserve">Flujo Alternativo 2: </w:t>
+      </w:r>
+    </w:p>
+    <w:p>
+      <w:pPr>
+        <w:pStyle w:val="PSI-Normal"/>
+        <w:rPr>
+          <w:lang w:val="es-ES"/>
+        </w:rPr>
+      </w:pPr>
+      <w:r>
+        <w:rPr>
+          <w:lang w:val="es-ES"/>
+        </w:rPr>
+        <w:t>3.1 “Modificación de Asignatura”</w:t>
+      </w:r>
+    </w:p>
+    <w:p>
+      <w:pPr>
+        <w:pStyle w:val="PSI-Normal"/>
+        <w:ind w:left="360" w:firstLine="0"/>
+        <w:rPr>
+          <w:lang w:val="es-ES"/>
+        </w:rPr>
+      </w:pPr>
+      <w:r>
+        <w:rPr>
+          <w:lang w:val="es-ES"/>
+        </w:rPr>
+        <w:t>3.1.1 Se presenta al empleado de Secretaría Académica la pantalla con los datos de la Asignatura.</w:t>
+      </w:r>
+    </w:p>
+    <w:p>
+      <w:pPr>
+        <w:pStyle w:val="PSI-Normal"/>
+        <w:ind w:left="360" w:firstLine="0"/>
+        <w:rPr>
+          <w:lang w:val="es-ES"/>
+        </w:rPr>
+      </w:pPr>
+      <w:r>
+        <w:rPr>
+          <w:lang w:val="es-ES"/>
+        </w:rPr>
+        <w:t>3.1.2 El</w:t>
+      </w:r>
+      <w:r>
+        <w:rPr>
+          <w:lang w:val="es-ES"/>
+        </w:rPr>
+        <w:t xml:space="preserve"> empleado de Secretaría</w:t>
+      </w:r>
+      <w:r>
+        <w:rPr>
+          <w:lang w:val="es-ES"/>
+        </w:rPr>
+        <w:t xml:space="preserve"> Académica modifica los campos</w:t>
+      </w:r>
+      <w:r>
+        <w:rPr>
+          <w:lang w:val="es-ES"/>
+        </w:rPr>
+        <w:t xml:space="preserve"> correspondientes</w:t>
+      </w:r>
+      <w:r>
+        <w:rPr>
+          <w:lang w:val="es-ES"/>
+        </w:rPr>
+        <w:t xml:space="preserve"> del formulario</w:t>
+      </w:r>
+      <w:r>
+        <w:rPr>
+          <w:lang w:val="es-ES"/>
+        </w:rPr>
+        <w:t xml:space="preserve"> (Código Asignatura, Nombre, Departamento, Docente Responsable, Horas Semanales y Contenidos Mínimos)</w:t>
+      </w:r>
+      <w:r>
+        <w:rPr>
+          <w:lang w:val="es-ES"/>
+        </w:rPr>
+        <w:t>.</w:t>
+      </w:r>
+    </w:p>
+    <w:p>
+      <w:pPr>
+        <w:pStyle w:val="PSI-Normal"/>
+        <w:ind w:left="360" w:firstLine="0"/>
+        <w:rPr>
+          <w:lang w:val="es-ES"/>
+        </w:rPr>
+      </w:pPr>
+      <w:r>
+        <w:rPr>
+          <w:lang w:val="es-ES"/>
+        </w:rPr>
+        <w:t>3.1.3 El</w:t>
+      </w:r>
+      <w:r>
+        <w:rPr>
+          <w:lang w:val="es-ES"/>
+        </w:rPr>
+        <w:t xml:space="preserve"> empleado de Secretaría</w:t>
+      </w:r>
+      <w:r>
+        <w:rPr>
+          <w:lang w:val="es-ES"/>
+        </w:rPr>
+        <w:t xml:space="preserve"> Acad</w:t>
+      </w:r>
+      <w:r>
+        <w:rPr>
+          <w:lang w:val="es-ES"/>
+        </w:rPr>
+        <w:t>émica presiona el botón “Confirmar</w:t>
+      </w:r>
+      <w:r>
+        <w:rPr>
+          <w:lang w:val="es-ES"/>
+        </w:rPr>
+        <w:t>”.</w:t>
+      </w:r>
+    </w:p>
+    <w:p>
+      <w:pPr>
+        <w:pStyle w:val="PSI-Normal"/>
+        <w:ind w:left="360" w:firstLine="0"/>
+        <w:rPr>
+          <w:lang w:val="es-ES"/>
+        </w:rPr>
+      </w:pPr>
+      <w:r>
+        <w:rPr>
+          <w:lang w:val="es-ES"/>
+        </w:rPr>
+        <w:t>3.1.4 Se guardan los cambios de la Asignatura en el sistema.</w:t>
+      </w:r>
+    </w:p>
+    <w:p>
+      <w:pPr>
+        <w:pStyle w:val="PSI-Comentario"/>
+        <w:rPr>
+          <w:lang w:val="es-ES"/>
+        </w:rPr>
+      </w:pPr>
+    </w:p>
+    <w:p>
+      <w:pPr>
+        <w:pStyle w:val="PSI-Comentario"/>
+        <w:rPr>
+          <w:lang w:val="es-ES"/>
+        </w:rPr>
+      </w:pPr>
+    </w:p>
+    <w:p>
+      <w:pPr>
+        <w:pStyle w:val="PSI-Normal"/>
+        <w:rPr>
+          <w:u w:val="single"/>
+        </w:rPr>
+      </w:pPr>
+      <w:r>
+        <w:rPr>
+          <w:u w:val="single"/>
+        </w:rPr>
+        <w:t xml:space="preserve">Flujo Alternativo 3: </w:t>
+      </w:r>
+    </w:p>
+    <w:p>
+      <w:pPr>
+        <w:pStyle w:val="PSI-Normal"/>
+        <w:rPr>
+          <w:lang w:val="es-ES"/>
+        </w:rPr>
+      </w:pPr>
+      <w:r>
+        <w:rPr>
+          <w:lang w:val="es-ES"/>
+        </w:rPr>
+        <w:t>4.1 "Baja de Asignatura"</w:t>
+      </w:r>
+    </w:p>
+    <w:p>
+      <w:pPr>
+        <w:pStyle w:val="PSI-Normal"/>
+        <w:ind w:left="360" w:firstLine="0"/>
+        <w:rPr>
+          <w:lang w:val="es-ES"/>
+        </w:rPr>
+      </w:pPr>
+      <w:r>
+        <w:rPr>
+          <w:lang w:val="es-ES"/>
+        </w:rPr>
+        <w:t>4.1.1 Se presenta al empleado de Secretaría Académica un mensaje de confirmación.</w:t>
+      </w:r>
+    </w:p>
+    <w:p>
+      <w:pPr>
+        <w:pStyle w:val="PSI-Normal"/>
+        <w:ind w:left="360" w:firstLine="0"/>
+        <w:rPr>
+          <w:lang w:val="es-ES"/>
+        </w:rPr>
+      </w:pPr>
+      <w:r>
+        <w:rPr>
+          <w:lang w:val="es-ES"/>
+        </w:rPr>
+        <w:t>4.1.2 El</w:t>
+      </w:r>
+      <w:r>
+        <w:rPr>
+          <w:lang w:val="es-ES"/>
+        </w:rPr>
+        <w:t xml:space="preserve"> empleado de Secretaría</w:t>
+      </w:r>
+      <w:r>
+        <w:rPr>
+          <w:lang w:val="es-ES"/>
+        </w:rPr>
+        <w:t xml:space="preserve"> Académica presiona</w:t>
+      </w:r>
+      <w:r>
+        <w:rPr>
+          <w:lang w:val="es-ES"/>
+        </w:rPr>
+        <w:t xml:space="preserve"> el botón</w:t>
+      </w:r>
+      <w:r>
+        <w:rPr>
+          <w:lang w:val="es-ES"/>
+        </w:rPr>
+        <w:t xml:space="preserve"> “Sí</w:t>
+      </w:r>
+      <w:r>
+        <w:rPr>
+          <w:lang w:val="es-ES"/>
+        </w:rPr>
+        <w:t>, deseo eliminar</w:t>
+      </w:r>
+      <w:r>
+        <w:rPr>
+          <w:lang w:val="es-ES"/>
+        </w:rPr>
+        <w:t>”.</w:t>
+      </w:r>
+    </w:p>
+    <w:p>
+      <w:pPr>
+        <w:pStyle w:val="PSI-Normal"/>
+        <w:ind w:left="360" w:firstLine="0"/>
+        <w:rPr>
+          <w:lang w:val="es-ES"/>
+        </w:rPr>
+      </w:pPr>
+      <w:r>
+        <w:rPr>
+          <w:lang w:val="es-ES"/>
+        </w:rPr>
+        <w:t xml:space="preserve">4.1.3 La Asignatura se elimina </w:t>
+      </w:r>
+      <w:r>
+        <w:rPr>
+          <w:lang w:val="es-ES"/>
+        </w:rPr>
+        <w:t xml:space="preserve">satisfactoriamente </w:t>
+      </w:r>
+      <w:r>
+        <w:rPr>
+          <w:lang w:val="es-ES"/>
+        </w:rPr>
+        <w:t>del sistema.</w:t>
+      </w:r>
+    </w:p>
+    <w:p>
+      <w:pPr>
+        <w:pStyle w:val="PSI-Comentario"/>
+        <w:rPr>
+          <w:i w:val="0"/>
+          <w:color w:val="auto"/>
+          <w:lang w:val="es-ES"/>
+        </w:rPr>
+      </w:pPr>
+    </w:p>
+    <w:p>
+      <w:pPr>
+        <w:pStyle w:val="PSI-Normal"/>
+        <w:rPr>
+          <w:u w:val="single"/>
+        </w:rPr>
+      </w:pPr>
+      <w:r>
+        <w:rPr>
+          <w:u w:val="single"/>
+        </w:rPr>
+        <w:t>Flujo Alternativo 4</w:t>
+      </w:r>
+      <w:r>
+        <w:rPr>
+          <w:u w:val="single"/>
+        </w:rPr>
+        <w:t xml:space="preserve">: </w:t>
+      </w:r>
+    </w:p>
+    <w:p>
+      <w:pPr>
+        <w:pStyle w:val="PSI-Normal"/>
+        <w:rPr>
+          <w:lang w:val="es-ES"/>
+        </w:rPr>
+      </w:pPr>
+      <w:r>
+        <w:rPr>
+          <w:lang w:val="es-ES"/>
+        </w:rPr>
+        <w:t>5.1 "Equipo de Cátedra</w:t>
+      </w:r>
+      <w:r>
+        <w:rPr>
+          <w:lang w:val="es-ES"/>
+        </w:rPr>
+        <w:t>"</w:t>
+      </w:r>
+    </w:p>
+    <w:p>
+      <w:pPr>
+        <w:pStyle w:val="PSI-Normal"/>
+        <w:rPr>
+          <w:lang w:val="es-ES"/>
+        </w:rPr>
+      </w:pPr>
+      <w:r>
+        <w:rPr>
+          <w:lang w:val="es-ES"/>
+        </w:rPr>
+        <w:tab/>
+        <w:t>5.1.1 Se presenta al empleado de Secretaría Académica la pantalla "E</w:t>
+      </w:r>
+      <w:r>
+        <w:rPr>
+          <w:lang w:val="es-ES"/>
+        </w:rPr>
+        <w:t xml:space="preserve">quipo de Cátedra" </w:t>
+      </w:r>
+      <w:r>
+        <w:rPr>
+          <w:lang w:val="es-ES"/>
+        </w:rPr>
+        <w:t>donde se</w:t>
+      </w:r>
+      <w:r>
+        <w:rPr>
+          <w:lang w:val="es-ES"/>
+        </w:rPr>
+        <w:t xml:space="preserve"> lista</w:t>
+      </w:r>
+      <w:r>
+        <w:rPr>
+          <w:lang w:val="es-ES"/>
+        </w:rPr>
+        <w:t xml:space="preserve"> el profesor responsable de la asignatura</w:t>
+      </w:r>
+      <w:r>
+        <w:rPr>
+          <w:lang w:val="es-ES"/>
+        </w:rPr>
+        <w:t xml:space="preserve">, </w:t>
+      </w:r>
+      <w:r>
+        <w:rPr>
+          <w:lang w:val="es-ES"/>
+        </w:rPr>
+        <w:t xml:space="preserve">además se podrá agregar un nuevo profesor y el rol que ocupa dentro del Equipo, como así también se podrá desvincular a los mismos. </w:t>
+      </w:r>
+      <w:r>
+        <w:rPr>
+          <w:lang w:val="es-ES"/>
+        </w:rPr>
+        <w:t xml:space="preserve"> </w:t>
+      </w:r>
+    </w:p>
+    <w:p>
+      <w:pPr>
+        <w:pStyle w:val="PSI-Normal"/>
+        <w:rPr>
+          <w:lang w:val="es-ES"/>
+        </w:rPr>
+      </w:pPr>
+      <w:r>
+        <w:rPr>
+          <w:lang w:val="es-ES"/>
+        </w:rPr>
+        <w:tab/>
+      </w:r>
+      <w:r>
+        <w:rPr>
+          <w:lang w:val="es-ES"/>
+        </w:rPr>
+        <w:tab/>
+        <w:t>5.1.1.1 A</w:t>
+      </w:r>
+      <w:r>
+        <w:rPr>
+          <w:lang w:val="es-ES"/>
+        </w:rPr>
+        <w:t>gregar</w:t>
+      </w:r>
+      <w:r>
+        <w:rPr>
+          <w:lang w:val="es-ES"/>
+        </w:rPr>
+        <w:t xml:space="preserve"> profesor: </w:t>
+      </w:r>
+    </w:p>
+    <w:p>
+      <w:pPr>
+        <w:pStyle w:val="PSI-Normal"/>
+        <w:rPr>
+          <w:lang w:val="es-ES"/>
+        </w:rPr>
+      </w:pPr>
+      <w:r>
+        <w:rPr>
+          <w:lang w:val="es-ES"/>
+        </w:rPr>
+        <w:tab/>
+      </w:r>
+      <w:r>
+        <w:rPr>
+          <w:lang w:val="es-ES"/>
+        </w:rPr>
+        <w:tab/>
+      </w:r>
+      <w:r>
+        <w:rPr>
+          <w:lang w:val="es-ES"/>
+        </w:rPr>
+        <w:tab/>
+        <w:t>5.1.1.1.1 El empleado de Secretaría Académica selecciona el profesor y el rol del mismo.</w:t>
+      </w:r>
+    </w:p>
+    <w:p>
+      <w:pPr>
+        <w:pStyle w:val="PSI-Normal"/>
+        <w:rPr>
+          <w:lang w:val="es-ES"/>
+        </w:rPr>
+      </w:pPr>
+      <w:r>
+        <w:rPr>
+          <w:lang w:val="es-ES"/>
+        </w:rPr>
+        <w:tab/>
+      </w:r>
+      <w:r>
+        <w:rPr>
+          <w:lang w:val="es-ES"/>
+        </w:rPr>
+        <w:tab/>
+      </w:r>
+      <w:r>
+        <w:rPr>
+          <w:lang w:val="es-ES"/>
+        </w:rPr>
+        <w:tab/>
+        <w:t>5.1.1.1.2 El empleado de Secretaría Académica presiona el botón "Agregar Profesor".</w:t>
+      </w:r>
+    </w:p>
+    <w:p>
+      <w:pPr>
+        <w:pStyle w:val="PSI-Normal"/>
+        <w:rPr>
+          <w:lang w:val="es-ES"/>
+        </w:rPr>
+      </w:pPr>
+      <w:r>
+        <w:rPr>
+          <w:lang w:val="es-ES"/>
+        </w:rPr>
+        <w:tab/>
+      </w:r>
+      <w:r>
+        <w:rPr>
+          <w:lang w:val="es-ES"/>
+        </w:rPr>
+        <w:tab/>
+      </w:r>
+      <w:r>
+        <w:rPr>
+          <w:lang w:val="es-ES"/>
+        </w:rPr>
+        <w:tab/>
+        <w:t>5.1.1.1.3 El profesor se vincula al equipo de cátedra.</w:t>
+      </w:r>
+    </w:p>
+    <w:p>
+      <w:pPr>
+        <w:pStyle w:val="PSI-Normal"/>
+        <w:rPr>
+          <w:lang w:val="es-ES"/>
+        </w:rPr>
+      </w:pPr>
+      <w:r>
+        <w:rPr>
+          <w:lang w:val="es-ES"/>
+        </w:rPr>
+        <w:tab/>
+      </w:r>
+      <w:r>
+        <w:rPr>
+          <w:lang w:val="es-ES"/>
+        </w:rPr>
+        <w:tab/>
+        <w:t xml:space="preserve">5.1.1.2 Desvincular profesor: </w:t>
+      </w:r>
+    </w:p>
+    <w:p>
+      <w:pPr>
+        <w:pStyle w:val="PSI-Normal"/>
+        <w:rPr>
+          <w:lang w:val="es-ES"/>
+        </w:rPr>
+      </w:pPr>
+      <w:r>
+        <w:rPr>
+          <w:lang w:val="es-ES"/>
+        </w:rPr>
+        <w:tab/>
+      </w:r>
+      <w:r>
+        <w:rPr>
+          <w:lang w:val="es-ES"/>
+        </w:rPr>
+        <w:tab/>
+      </w:r>
+      <w:r>
+        <w:rPr>
+          <w:lang w:val="es-ES"/>
+        </w:rPr>
+        <w:tab/>
+        <w:t>5.1.1.2.1 El empleado de Secretaría Académica presiona el botón "Desvincular"</w:t>
+      </w:r>
+    </w:p>
+    <w:p>
+      <w:pPr>
+        <w:pStyle w:val="PSI-Normal"/>
+        <w:ind w:left="360" w:firstLine="0"/>
+        <w:rPr>
+          <w:lang w:val="es-ES"/>
+        </w:rPr>
+      </w:pPr>
+      <w:r>
+        <w:rPr>
+          <w:lang w:val="es-ES"/>
+        </w:rPr>
+        <w:tab/>
+      </w:r>
+      <w:r>
+        <w:rPr>
+          <w:lang w:val="es-ES"/>
+        </w:rPr>
+        <w:tab/>
+        <w:t>5.1.1.2.2 Se presenta al empleado de Secretaría Académica un mensaje de confirmación.</w:t>
+      </w:r>
+    </w:p>
+    <w:p>
+      <w:pPr>
+        <w:pStyle w:val="PSI-Normal"/>
+        <w:ind w:left="360" w:firstLine="0"/>
+        <w:rPr>
+          <w:lang w:val="es-ES"/>
+        </w:rPr>
+      </w:pPr>
+      <w:r>
+        <w:rPr>
+          <w:lang w:val="es-ES"/>
+        </w:rPr>
+        <w:tab/>
+      </w:r>
+      <w:r>
+        <w:rPr>
+          <w:lang w:val="es-ES"/>
+        </w:rPr>
+        <w:tab/>
+        <w:t>5.1.1.2.3 El</w:t>
+      </w:r>
+      <w:r>
+        <w:rPr>
+          <w:lang w:val="es-ES"/>
+        </w:rPr>
+        <w:t xml:space="preserve"> empleado de Secretaría</w:t>
+      </w:r>
+      <w:r>
+        <w:rPr>
+          <w:lang w:val="es-ES"/>
+        </w:rPr>
+        <w:t xml:space="preserve"> Académica presiona el botón “Confirmar”.</w:t>
+      </w:r>
+    </w:p>
+    <w:p>
+      <w:pPr>
+        <w:pStyle w:val="PSI-Normal"/>
+        <w:ind w:left="360" w:firstLine="0"/>
+        <w:rPr>
+          <w:lang w:val="es-ES"/>
+        </w:rPr>
+      </w:pPr>
+      <w:r>
+        <w:rPr>
+          <w:lang w:val="es-ES"/>
+        </w:rPr>
+        <w:tab/>
+      </w:r>
+      <w:r>
+        <w:rPr>
+          <w:lang w:val="es-ES"/>
+        </w:rPr>
+        <w:tab/>
+        <w:t>5.1.1.2.4 El profesor se ha desvinculado satisfactoriamente del Equipo de Cátedra.</w:t>
+      </w:r>
+    </w:p>
+    <w:p>
+      <w:pPr>
+        <w:pStyle w:val="PSI-Normal"/>
+        <w:rPr>
+          <w:u w:val="single"/>
+          <w:lang w:val="es-ES"/>
+        </w:rPr>
+      </w:pPr>
+    </w:p>
+    <w:p>
+      <w:pPr>
+        <w:pStyle w:val="PSI-Normal"/>
+        <w:rPr>
+          <w:u w:val="single"/>
+        </w:rPr>
+      </w:pPr>
+    </w:p>
+    <w:p>
+      <w:pPr>
+        <w:pStyle w:val="PSI-Normal"/>
+        <w:rPr>
+          <w:u w:val="single"/>
+        </w:rPr>
+      </w:pPr>
+    </w:p>
+    <w:p>
+      <w:pPr>
+        <w:pStyle w:val="PSI-Normal"/>
+        <w:rPr>
+          <w:u w:val="single"/>
+        </w:rPr>
+      </w:pPr>
+    </w:p>
+    <w:p>
+      <w:pPr>
+        <w:pStyle w:val="PSI-Normal"/>
+        <w:rPr>
+          <w:u w:val="single"/>
+        </w:rPr>
+      </w:pPr>
+      <w:r>
+        <w:rPr>
+          <w:u w:val="single"/>
+        </w:rPr>
         <w:lastRenderedPageBreak/>
-        <w:t xml:space="preserve">Flujo Alternativo 2: </w:t>
-      </w:r>
-    </w:p>
-    <w:p>
-      <w:pPr>
-        <w:pStyle w:val="PSI-Normal"/>
-        <w:rPr>
-          <w:lang w:val="es-ES"/>
-        </w:rPr>
-      </w:pPr>
-      <w:r>
-        <w:rPr>
-          <w:lang w:val="es-ES"/>
-        </w:rPr>
-        <w:t>3.1 “Modificación de Asignatura”</w:t>
+        <w:t>Flujo Alternativo 5</w:t>
+      </w:r>
+      <w:r>
+        <w:rPr>
+          <w:u w:val="single"/>
+        </w:rPr>
+        <w:t xml:space="preserve">: </w:t>
+      </w:r>
+    </w:p>
+    <w:p>
+      <w:pPr>
+        <w:pStyle w:val="PSI-Normal"/>
+        <w:rPr>
+          <w:lang w:val="es-ES"/>
+        </w:rPr>
+      </w:pPr>
+      <w:r>
+        <w:rPr>
+          <w:lang w:val="es-ES"/>
+        </w:rPr>
+        <w:t>6.1 "Asignaturas Correlativas</w:t>
+      </w:r>
+      <w:r>
+        <w:rPr>
+          <w:lang w:val="es-ES"/>
+        </w:rPr>
+        <w:t>"</w:t>
+      </w:r>
+    </w:p>
+    <w:p>
+      <w:pPr>
+        <w:pStyle w:val="PSI-Normal"/>
+        <w:rPr>
+          <w:u w:val="single"/>
+        </w:rPr>
+      </w:pPr>
+      <w:r>
+        <w:rPr>
+          <w:lang w:val="es-ES"/>
+        </w:rPr>
+        <w:tab/>
+        <w:t>6.1.1 Se presenta al empleado de Secretaría Académica la pantalla "</w:t>
+      </w:r>
+      <w:r>
+        <w:rPr>
+          <w:lang w:val="es-ES"/>
+        </w:rPr>
+        <w:t>Asignaturas Correlativas</w:t>
+      </w:r>
+      <w:r>
+        <w:rPr>
+          <w:lang w:val="es-ES"/>
+        </w:rPr>
+        <w:t xml:space="preserve">" </w:t>
+      </w:r>
+      <w:r>
+        <w:rPr>
+          <w:lang w:val="es-ES"/>
+        </w:rPr>
+        <w:t>donde se lista</w:t>
+      </w:r>
+      <w:r>
+        <w:rPr>
+          <w:lang w:val="es-ES"/>
+        </w:rPr>
+        <w:t>n</w:t>
+      </w:r>
+      <w:r>
+        <w:rPr>
+          <w:lang w:val="es-ES"/>
+        </w:rPr>
+        <w:t xml:space="preserve"> </w:t>
+      </w:r>
+      <w:r>
+        <w:rPr>
+          <w:lang w:val="es-ES"/>
+        </w:rPr>
+        <w:t>las asignaturas correlativas</w:t>
+      </w:r>
+      <w:r>
+        <w:rPr>
+          <w:lang w:val="es-ES"/>
+        </w:rPr>
+        <w:t xml:space="preserve"> de la asignatur</w:t>
+      </w:r>
+      <w:r>
+        <w:rPr>
+          <w:lang w:val="es-ES"/>
+        </w:rPr>
+        <w:t>a en cuestión</w:t>
+      </w:r>
+      <w:r>
+        <w:rPr>
+          <w:lang w:val="es-ES"/>
+        </w:rPr>
+        <w:t>, donde además se podrá agregar un</w:t>
+      </w:r>
+      <w:r>
+        <w:rPr>
+          <w:lang w:val="es-ES"/>
+        </w:rPr>
+        <w:t>a</w:t>
+      </w:r>
+      <w:r>
+        <w:rPr>
+          <w:lang w:val="es-ES"/>
+        </w:rPr>
+        <w:t xml:space="preserve"> nuev</w:t>
+      </w:r>
+      <w:r>
+        <w:rPr>
+          <w:lang w:val="es-ES"/>
+        </w:rPr>
+        <w:t>a</w:t>
+      </w:r>
+      <w:r>
+        <w:rPr>
+          <w:lang w:val="es-ES"/>
+        </w:rPr>
+        <w:t xml:space="preserve"> </w:t>
+      </w:r>
+      <w:r>
+        <w:rPr>
+          <w:lang w:val="es-ES"/>
+        </w:rPr>
+        <w:t xml:space="preserve">correlativa, junto al requisito y tipo de </w:t>
+      </w:r>
+      <w:proofErr w:type="spellStart"/>
+      <w:r>
+        <w:rPr>
+          <w:lang w:val="es-ES"/>
+        </w:rPr>
+        <w:t>correlatividad</w:t>
+      </w:r>
+      <w:proofErr w:type="spellEnd"/>
+      <w:r>
+        <w:rPr>
+          <w:lang w:val="es-ES"/>
+        </w:rPr>
+        <w:t>, como así también se podrá</w:t>
+      </w:r>
+      <w:r>
+        <w:rPr>
+          <w:lang w:val="es-ES"/>
+        </w:rPr>
+        <w:t>n</w:t>
+      </w:r>
+      <w:r>
+        <w:rPr>
+          <w:lang w:val="es-ES"/>
+        </w:rPr>
+        <w:t xml:space="preserve"> </w:t>
+      </w:r>
+      <w:r>
+        <w:rPr>
+          <w:lang w:val="es-ES"/>
+        </w:rPr>
+        <w:t>eliminar</w:t>
+      </w:r>
+      <w:r>
+        <w:rPr>
+          <w:lang w:val="es-ES"/>
+        </w:rPr>
+        <w:t xml:space="preserve"> l</w:t>
+      </w:r>
+      <w:r>
+        <w:rPr>
+          <w:lang w:val="es-ES"/>
+        </w:rPr>
+        <w:t>a</w:t>
+      </w:r>
+      <w:r>
+        <w:rPr>
+          <w:lang w:val="es-ES"/>
+        </w:rPr>
+        <w:t>s mism</w:t>
+      </w:r>
+      <w:r>
+        <w:rPr>
+          <w:lang w:val="es-ES"/>
+        </w:rPr>
+        <w:t>a</w:t>
+      </w:r>
+      <w:r>
+        <w:rPr>
+          <w:lang w:val="es-ES"/>
+        </w:rPr>
+        <w:t xml:space="preserve">s.  </w:t>
+      </w:r>
+    </w:p>
+    <w:p>
+      <w:pPr>
+        <w:pStyle w:val="PSI-Normal"/>
+        <w:rPr>
+          <w:lang w:val="es-ES"/>
+        </w:rPr>
+      </w:pPr>
+      <w:r>
+        <w:rPr>
+          <w:lang w:val="es-ES"/>
+        </w:rPr>
+        <w:tab/>
+      </w:r>
+      <w:r>
+        <w:rPr>
+          <w:lang w:val="es-ES"/>
+        </w:rPr>
+        <w:tab/>
+        <w:t xml:space="preserve">6.1.1.1 Agregar correlativa: </w:t>
+      </w:r>
+    </w:p>
+    <w:p>
+      <w:pPr>
+        <w:pStyle w:val="PSI-Normal"/>
+        <w:rPr>
+          <w:lang w:val="es-ES"/>
+        </w:rPr>
+      </w:pPr>
+      <w:r>
+        <w:rPr>
+          <w:lang w:val="es-ES"/>
+        </w:rPr>
+        <w:tab/>
+      </w:r>
+      <w:r>
+        <w:rPr>
+          <w:lang w:val="es-ES"/>
+        </w:rPr>
+        <w:tab/>
+      </w:r>
+      <w:r>
+        <w:rPr>
+          <w:lang w:val="es-ES"/>
+        </w:rPr>
+        <w:tab/>
+        <w:t xml:space="preserve">6.1.1.1.1 El empleado de Secretaría Académica selecciona la asignatura, el requisito y tipo de </w:t>
+      </w:r>
+      <w:proofErr w:type="spellStart"/>
+      <w:r>
+        <w:rPr>
+          <w:lang w:val="es-ES"/>
+        </w:rPr>
+        <w:t>correlatividad</w:t>
+      </w:r>
+      <w:proofErr w:type="spellEnd"/>
+      <w:r>
+        <w:rPr>
+          <w:lang w:val="es-ES"/>
+        </w:rPr>
+        <w:t>.</w:t>
+      </w:r>
+    </w:p>
+    <w:p>
+      <w:pPr>
+        <w:pStyle w:val="PSI-Normal"/>
+        <w:rPr>
+          <w:lang w:val="es-ES"/>
+        </w:rPr>
+      </w:pPr>
+      <w:r>
+        <w:rPr>
+          <w:lang w:val="es-ES"/>
+        </w:rPr>
+        <w:tab/>
+      </w:r>
+      <w:r>
+        <w:rPr>
+          <w:lang w:val="es-ES"/>
+        </w:rPr>
+        <w:tab/>
+      </w:r>
+      <w:r>
+        <w:rPr>
+          <w:lang w:val="es-ES"/>
+        </w:rPr>
+        <w:tab/>
+        <w:t>6.1.1.1.2 El empleado de Secretaría Académica presiona el botón "Agregar Asignatura".</w:t>
+      </w:r>
+    </w:p>
+    <w:p>
+      <w:pPr>
+        <w:pStyle w:val="PSI-Normal"/>
+        <w:rPr>
+          <w:lang w:val="es-ES"/>
+        </w:rPr>
+      </w:pPr>
+      <w:r>
+        <w:rPr>
+          <w:lang w:val="es-ES"/>
+        </w:rPr>
+        <w:tab/>
+      </w:r>
+      <w:r>
+        <w:rPr>
+          <w:lang w:val="es-ES"/>
+        </w:rPr>
+        <w:tab/>
+      </w:r>
+      <w:r>
+        <w:rPr>
+          <w:lang w:val="es-ES"/>
+        </w:rPr>
+        <w:tab/>
+        <w:t>6.1.1.1.3 La asignatura</w:t>
+      </w:r>
+      <w:r>
+        <w:rPr>
+          <w:lang w:val="es-ES"/>
+        </w:rPr>
+        <w:t xml:space="preserve"> correlativa</w:t>
+      </w:r>
+      <w:r>
+        <w:rPr>
+          <w:lang w:val="es-ES"/>
+        </w:rPr>
+        <w:t xml:space="preserve"> se vincula a la actual.</w:t>
+      </w:r>
+    </w:p>
+    <w:p>
+      <w:pPr>
+        <w:pStyle w:val="PSI-Normal"/>
+        <w:rPr>
+          <w:lang w:val="es-ES"/>
+        </w:rPr>
+      </w:pPr>
+      <w:r>
+        <w:rPr>
+          <w:lang w:val="es-ES"/>
+        </w:rPr>
+        <w:tab/>
+      </w:r>
+      <w:r>
+        <w:rPr>
+          <w:lang w:val="es-ES"/>
+        </w:rPr>
+        <w:tab/>
+      </w:r>
+      <w:r>
+        <w:rPr>
+          <w:lang w:val="es-ES"/>
+        </w:rPr>
+        <w:t>6</w:t>
+      </w:r>
+      <w:r>
+        <w:rPr>
+          <w:lang w:val="es-ES"/>
+        </w:rPr>
+        <w:t xml:space="preserve">.1.1.2 </w:t>
+      </w:r>
+      <w:r>
+        <w:rPr>
+          <w:lang w:val="es-ES"/>
+        </w:rPr>
+        <w:t>Eliminar correlativa</w:t>
+      </w:r>
+      <w:r>
+        <w:rPr>
+          <w:lang w:val="es-ES"/>
+        </w:rPr>
+        <w:t xml:space="preserve">: </w:t>
+      </w:r>
+    </w:p>
+    <w:p>
+      <w:pPr>
+        <w:pStyle w:val="PSI-Normal"/>
+        <w:rPr>
+          <w:lang w:val="es-ES"/>
+        </w:rPr>
+      </w:pPr>
+      <w:r>
+        <w:rPr>
+          <w:lang w:val="es-ES"/>
+        </w:rPr>
+        <w:tab/>
+      </w:r>
+      <w:r>
+        <w:rPr>
+          <w:lang w:val="es-ES"/>
+        </w:rPr>
+        <w:tab/>
+      </w:r>
+      <w:r>
+        <w:rPr>
+          <w:lang w:val="es-ES"/>
+        </w:rPr>
+        <w:tab/>
+      </w:r>
+      <w:r>
+        <w:rPr>
+          <w:lang w:val="es-ES"/>
+        </w:rPr>
+        <w:t>6</w:t>
+      </w:r>
+      <w:r>
+        <w:rPr>
+          <w:lang w:val="es-ES"/>
+        </w:rPr>
+        <w:t>.1.1.2.1 El empleado de Secretaría Académica presiona el botón "</w:t>
+      </w:r>
+      <w:r>
+        <w:rPr>
+          <w:lang w:val="es-ES"/>
+        </w:rPr>
+        <w:t>Elimin</w:t>
+      </w:r>
+      <w:r>
+        <w:rPr>
+          <w:lang w:val="es-ES"/>
+        </w:rPr>
+        <w:t>ar"</w:t>
       </w:r>
     </w:p>
     <w:p>
@@ -1796,7 +3105,25 @@
         <w:rPr>
           <w:lang w:val="es-ES"/>
         </w:rPr>
-        <w:t>3.1.1 Se presenta al empleado de Secretaría Académica la pantalla con los datos de la Asignatura.</w:t>
+        <w:tab/>
+      </w:r>
+      <w:r>
+        <w:rPr>
+          <w:lang w:val="es-ES"/>
+        </w:rPr>
+        <w:tab/>
+      </w:r>
+      <w:r>
+        <w:rPr>
+          <w:lang w:val="es-ES"/>
+        </w:rPr>
+        <w:t>6</w:t>
+      </w:r>
+      <w:r>
+        <w:rPr>
+          <w:lang w:val="es-ES"/>
+        </w:rPr>
+        <w:t>.1.1.2.2 Se presenta al empleado de Secretaría Académica un mensaje de confirmación.</w:t>
       </w:r>
     </w:p>
     <w:p>
@@ -1811,7 +3138,25 @@
         <w:rPr>
           <w:lang w:val="es-ES"/>
         </w:rPr>
-        <w:t>3.1.2 El</w:t>
+        <w:tab/>
+      </w:r>
+      <w:r>
+        <w:rPr>
+          <w:lang w:val="es-ES"/>
+        </w:rPr>
+        <w:tab/>
+      </w:r>
+      <w:r>
+        <w:rPr>
+          <w:lang w:val="es-ES"/>
+        </w:rPr>
+        <w:t>6</w:t>
+      </w:r>
+      <w:r>
+        <w:rPr>
+          <w:lang w:val="es-ES"/>
+        </w:rPr>
+        <w:t>.1.1.2.3 El</w:t>
       </w:r>
       <w:r>
         <w:rPr>
@@ -1823,7 +3168,7 @@
         <w:rPr>
           <w:lang w:val="es-ES"/>
         </w:rPr>
-        <w:t xml:space="preserve"> Académica modifica los campos del formulario.</w:t>
+        <w:t xml:space="preserve"> Académica presiona el botón “Confirmar”.</w:t>
       </w:r>
     </w:p>
     <w:p>
@@ -1838,34 +3183,57 @@
         <w:rPr>
           <w:lang w:val="es-ES"/>
         </w:rPr>
-        <w:t>3.1.3 El</w:t>
-      </w:r>
-      <w:r>
-        <w:rPr>
-          <w:lang w:val="es-ES"/>
-        </w:rPr>
-        <w:t xml:space="preserve"> empleado de Secretaría</w:t>
-      </w:r>
-      <w:r>
-        <w:rPr>
-          <w:lang w:val="es-ES"/>
-        </w:rPr>
-        <w:t xml:space="preserve"> Académica presiona el botón “Guardar”.</w:t>
-      </w:r>
-    </w:p>
-    <w:p>
-      <w:pPr>
-        <w:pStyle w:val="PSI-Normal"/>
-        <w:ind w:left="360" w:firstLine="0"/>
-        <w:rPr>
-          <w:lang w:val="es-ES"/>
-        </w:rPr>
-      </w:pPr>
-      <w:r>
-        <w:rPr>
-          <w:lang w:val="es-ES"/>
-        </w:rPr>
-        <w:t>3.1.4 Se guardan los cambios de la Asignatura en el sistema.</w:t>
+        <w:tab/>
+      </w:r>
+      <w:r>
+        <w:rPr>
+          <w:lang w:val="es-ES"/>
+        </w:rPr>
+        <w:tab/>
+      </w:r>
+      <w:r>
+        <w:rPr>
+          <w:lang w:val="es-ES"/>
+        </w:rPr>
+        <w:t>6</w:t>
+      </w:r>
+      <w:r>
+        <w:rPr>
+          <w:lang w:val="es-ES"/>
+        </w:rPr>
+        <w:t xml:space="preserve">.1.1.2.4 </w:t>
+      </w:r>
+      <w:r>
+        <w:rPr>
+          <w:lang w:val="es-ES"/>
+        </w:rPr>
+        <w:t>La asignatura correlativa se ha eliminado</w:t>
+      </w:r>
+      <w:r>
+        <w:rPr>
+          <w:lang w:val="es-ES"/>
+        </w:rPr>
+        <w:t xml:space="preserve"> satisfactoriamente del </w:t>
+      </w:r>
+      <w:r>
+        <w:rPr>
+          <w:lang w:val="es-ES"/>
+        </w:rPr>
+        <w:t xml:space="preserve">listado de </w:t>
+      </w:r>
+      <w:proofErr w:type="spellStart"/>
+      <w:r>
+        <w:rPr>
+          <w:lang w:val="es-ES"/>
+        </w:rPr>
+        <w:t>correlatividades</w:t>
+      </w:r>
+      <w:proofErr w:type="spellEnd"/>
+      <w:r>
+        <w:rPr>
+          <w:lang w:val="es-ES"/>
+        </w:rPr>
+        <w:t>.</w:t>
       </w:r>
     </w:p>
     <w:p>
@@ -1878,6 +3246,22 @@
     </w:p>
     <w:p>
       <w:pPr>
+        <w:pStyle w:val="PSI-Comentario"/>
+        <w:rPr>
+          <w:lang w:val="es-ES"/>
+        </w:rPr>
+      </w:pPr>
+    </w:p>
+    <w:p>
+      <w:pPr>
+        <w:pStyle w:val="PSI-Comentario"/>
+        <w:rPr>
+          <w:lang w:val="es-ES"/>
+        </w:rPr>
+      </w:pPr>
+    </w:p>
+    <w:p>
+      <w:pPr>
         <w:pStyle w:val="PSI-Normal"/>
         <w:rPr>
           <w:u w:val="single"/>
@@ -1887,161 +3271,141 @@
         <w:rPr>
           <w:u w:val="single"/>
         </w:rPr>
-        <w:t xml:space="preserve">Flujo Alternativo 3: </w:t>
-      </w:r>
-    </w:p>
-    <w:p>
-      <w:pPr>
-        <w:pStyle w:val="PSI-Normal"/>
-        <w:rPr>
-          <w:lang w:val="es-ES"/>
-        </w:rPr>
-      </w:pPr>
-      <w:r>
-        <w:rPr>
-          <w:lang w:val="es-ES"/>
-        </w:rPr>
-        <w:t>4.1 "Baja de Asignatura"</w:t>
-      </w:r>
-    </w:p>
-    <w:p>
-      <w:pPr>
-        <w:pStyle w:val="PSI-Normal"/>
-        <w:ind w:left="360" w:firstLine="0"/>
-        <w:rPr>
-          <w:lang w:val="es-ES"/>
-        </w:rPr>
-      </w:pPr>
-      <w:r>
-        <w:rPr>
-          <w:lang w:val="es-ES"/>
-        </w:rPr>
-        <w:t>4.1.1 Se presenta al empleado de Secretaría Académica un mensaje de confirmación.</w:t>
-      </w:r>
-    </w:p>
-    <w:p>
-      <w:pPr>
-        <w:pStyle w:val="PSI-Normal"/>
-        <w:ind w:left="360" w:firstLine="0"/>
-        <w:rPr>
-          <w:lang w:val="es-ES"/>
-        </w:rPr>
-      </w:pPr>
-      <w:r>
-        <w:rPr>
-          <w:lang w:val="es-ES"/>
-        </w:rPr>
-        <w:t>4.1.2 El</w:t>
-      </w:r>
-      <w:r>
-        <w:rPr>
-          <w:lang w:val="es-ES"/>
-        </w:rPr>
-        <w:t xml:space="preserve"> empleado de Secretaría</w:t>
-      </w:r>
-      <w:r>
-        <w:rPr>
-          <w:lang w:val="es-ES"/>
-        </w:rPr>
-        <w:t xml:space="preserve"> Académica presiona “Sí”.</w:t>
-      </w:r>
-    </w:p>
-    <w:p>
-      <w:pPr>
-        <w:pStyle w:val="PSI-Normal"/>
-        <w:ind w:left="360" w:firstLine="0"/>
-        <w:rPr>
-          <w:lang w:val="es-ES"/>
-        </w:rPr>
-      </w:pPr>
-      <w:r>
-        <w:rPr>
-          <w:lang w:val="es-ES"/>
-        </w:rPr>
-        <w:t>4.1.3 La Asignatura se elimina del sistema.</w:t>
-      </w:r>
+        <w:t xml:space="preserve">Excepción 1: </w:t>
+      </w:r>
+    </w:p>
+    <w:p>
+      <w:pPr>
+        <w:pStyle w:val="PSI-Normal"/>
+      </w:pPr>
+      <w:r>
+        <w:t>El empleado de Secretaría Académica cancele la operación.</w:t>
+      </w:r>
+    </w:p>
+    <w:p>
+      <w:pPr>
+        <w:pStyle w:val="PSI-Normal"/>
+        <w:rPr>
+          <w:u w:val="single"/>
+        </w:rPr>
+      </w:pPr>
+      <w:r>
+        <w:rPr>
+          <w:u w:val="single"/>
+        </w:rPr>
+        <w:t xml:space="preserve">Excepción 2: </w:t>
+      </w:r>
+    </w:p>
+    <w:p>
+      <w:pPr>
+        <w:pStyle w:val="PSI-Normal"/>
+      </w:pPr>
+      <w:r>
+        <w:t>El código de asignatura ya existe en el sistema.</w:t>
+      </w:r>
+    </w:p>
+    <w:p>
+      <w:pPr>
+        <w:pStyle w:val="PSI-Normal"/>
+        <w:rPr>
+          <w:u w:val="single"/>
+        </w:rPr>
+      </w:pPr>
+      <w:r>
+        <w:rPr>
+          <w:u w:val="single"/>
+        </w:rPr>
+        <w:t xml:space="preserve">Excepción 3: </w:t>
+      </w:r>
+    </w:p>
+    <w:p>
+      <w:pPr>
+        <w:pStyle w:val="PSI-Normal"/>
+      </w:pPr>
+      <w:r>
+        <w:t>La Asignatura tenga programas que se encuentren publicados en el sistema.</w:t>
+      </w:r>
+    </w:p>
+    <w:p>
+      <w:pPr>
+        <w:pStyle w:val="PSI-Normal"/>
+        <w:rPr>
+          <w:u w:val="single"/>
+        </w:rPr>
+      </w:pPr>
+      <w:r>
+        <w:rPr>
+          <w:u w:val="single"/>
+        </w:rPr>
+        <w:t>Excepción 4</w:t>
+      </w:r>
+      <w:r>
+        <w:rPr>
+          <w:u w:val="single"/>
+        </w:rPr>
+        <w:t>:</w:t>
+      </w:r>
+    </w:p>
+    <w:p>
+      <w:pPr>
+        <w:pStyle w:val="PSI-Normal"/>
+      </w:pPr>
+      <w:r>
+        <w:t>El profesor ya forme parte del equipo de cátedra.</w:t>
+      </w:r>
+    </w:p>
+    <w:p>
+      <w:pPr>
+        <w:pStyle w:val="PSI-Normal"/>
+        <w:rPr>
+          <w:u w:val="single"/>
+        </w:rPr>
+      </w:pPr>
+      <w:r>
+        <w:rPr>
+          <w:u w:val="single"/>
+        </w:rPr>
+        <w:lastRenderedPageBreak/>
+        <w:t>Excepción 5</w:t>
+      </w:r>
+      <w:r>
+        <w:rPr>
+          <w:u w:val="single"/>
+        </w:rPr>
+        <w:t>:</w:t>
+      </w:r>
+    </w:p>
+    <w:p>
+      <w:pPr>
+        <w:pStyle w:val="PSI-Normal"/>
+      </w:pPr>
+      <w:r>
+        <w:t>La asignatura correlativa ya forme parte de</w:t>
+      </w:r>
+      <w:r>
+        <w:t>l</w:t>
+      </w:r>
+      <w:r>
+        <w:t xml:space="preserve"> listado de correlativas.</w:t>
+      </w:r>
+    </w:p>
+    <w:p>
+      <w:pPr>
+        <w:pStyle w:val="PSI-Normal"/>
+      </w:pPr>
+    </w:p>
+    <w:p>
+      <w:pPr>
+        <w:pStyle w:val="PSI-Normal"/>
+        <w:rPr>
+          <w:u w:val="single"/>
+        </w:rPr>
+      </w:pPr>
     </w:p>
     <w:p>
       <w:pPr>
         <w:pStyle w:val="PSI-Comentario"/>
-        <w:rPr>
-          <w:lang w:val="es-ES"/>
-        </w:rPr>
-      </w:pPr>
-    </w:p>
-    <w:p>
-      <w:pPr>
-        <w:pStyle w:val="PSI-Normal"/>
-        <w:rPr>
-          <w:u w:val="single"/>
-        </w:rPr>
-      </w:pPr>
-      <w:r>
-        <w:rPr>
-          <w:u w:val="single"/>
-        </w:rPr>
-        <w:t xml:space="preserve">Excepción 1: </w:t>
-      </w:r>
-    </w:p>
-    <w:p>
-      <w:pPr>
-        <w:pStyle w:val="PSI-Normal"/>
-      </w:pPr>
-      <w:r>
-        <w:t>El empleado de Secretaría Académica cancele la operación.</w:t>
-      </w:r>
-    </w:p>
-    <w:p>
-      <w:pPr>
-        <w:pStyle w:val="PSI-Normal"/>
-        <w:rPr>
-          <w:u w:val="single"/>
-        </w:rPr>
-      </w:pPr>
-      <w:r>
-        <w:rPr>
-          <w:u w:val="single"/>
-        </w:rPr>
-        <w:t xml:space="preserve">Excepción 2: </w:t>
-      </w:r>
-    </w:p>
-    <w:p>
-      <w:pPr>
-        <w:pStyle w:val="PSI-Normal"/>
-      </w:pPr>
-      <w:r>
-        <w:t>El código de asignatura ya existe en el sistema.</w:t>
-      </w:r>
-    </w:p>
-    <w:p>
-      <w:pPr>
-        <w:pStyle w:val="PSI-Normal"/>
-        <w:rPr>
-          <w:u w:val="single"/>
-        </w:rPr>
-      </w:pPr>
-      <w:r>
-        <w:rPr>
-          <w:u w:val="single"/>
-        </w:rPr>
-        <w:t xml:space="preserve">Excepción 3: </w:t>
-      </w:r>
-    </w:p>
-    <w:p>
-      <w:pPr>
-        <w:pStyle w:val="PSI-Normal"/>
-      </w:pPr>
-      <w:r>
-        <w:t>La Asignatura tenga programas que se encuentren publicados en el sistema.</w:t>
-      </w:r>
-    </w:p>
-    <w:p>
-      <w:pPr>
-        <w:pStyle w:val="PSI-Comentario"/>
-      </w:pPr>
-      <w:r>
-        <w:br/>
-      </w:r>
+      </w:pPr>
     </w:p>
     <w:p>
       <w:pPr>
@@ -2075,6 +3439,41 @@
       <w:pPr>
         <w:pStyle w:val="PSI-Ttulo1"/>
       </w:pPr>
+    </w:p>
+    <w:p>
+      <w:pPr>
+        <w:pStyle w:val="PSI-Ttulo1"/>
+      </w:pPr>
+    </w:p>
+    <w:p>
+      <w:pPr>
+        <w:pStyle w:val="PSI-Ttulo1"/>
+      </w:pPr>
+    </w:p>
+    <w:p>
+      <w:pPr>
+        <w:pStyle w:val="PSI-Ttulo1"/>
+      </w:pPr>
+    </w:p>
+    <w:p>
+      <w:pPr>
+        <w:pStyle w:val="PSI-Ttulo1"/>
+      </w:pPr>
+    </w:p>
+    <w:p>
+      <w:pPr>
+        <w:pStyle w:val="PSI-Ttulo1"/>
+      </w:pPr>
+    </w:p>
+    <w:p>
+      <w:pPr>
+        <w:pStyle w:val="PSI-Ttulo1"/>
+      </w:pPr>
+    </w:p>
+    <w:p>
+      <w:pPr>
+        <w:pStyle w:val="PSI-Ttulo1"/>
+      </w:pPr>
       <w:r>
         <w:t>Diagramas Asociados</w:t>
       </w:r>
@@ -2094,7 +3493,6 @@
       </w:pPr>
       <w:bookmarkStart w:id="21" w:name="_Toc257615436"/>
       <w:r>
-        <w:lastRenderedPageBreak/>
         <w:t>Diagrama de Casos de Uso</w:t>
       </w:r>
       <w:bookmarkEnd w:id="21"/>
@@ -2115,6 +3513,7 @@
           <w:noProof/>
           <w:lang w:eastAsia="es-AR"/>
         </w:rPr>
+        <w:lastRenderedPageBreak/>
         <w:drawing>
           <wp:inline distT="0" distB="0" distL="0" distR="0">
             <wp:extent cx="5400040" cy="2583852"/>
@@ -2167,12 +3566,20 @@
         <w:pStyle w:val="PSI-Comentario"/>
         <w:jc w:val="center"/>
       </w:pPr>
+      <w:r>
+        <w:t>ACTUALIZAR DIAGRAMA</w:t>
+      </w:r>
     </w:p>
     <w:p>
       <w:pPr>
         <w:pStyle w:val="PSI-Ttulo2"/>
       </w:pPr>
       <w:bookmarkStart w:id="22" w:name="_Toc257615437"/>
+    </w:p>
+    <w:p>
+      <w:pPr>
+        <w:pStyle w:val="PSI-Ttulo2"/>
+      </w:pPr>
       <w:r>
         <w:t>Diagrama de Secuencia</w:t>
       </w:r>
@@ -2180,40 +3587,25 @@
     </w:p>
     <w:p>
       <w:pPr>
-        <w:pStyle w:val="PSI-Comentario"/>
-      </w:pPr>
-      <w:r>
-        <w:t>[</w:t>
-      </w:r>
-      <w:r>
-        <w:t xml:space="preserve">En el </w:t>
-      </w:r>
-      <w:r>
-        <w:rPr>
-          <w:rFonts w:ascii="Garamond-Italic" w:hAnsi="Garamond-Italic" w:cs="Garamond-Italic"/>
-          <w:iCs/>
-        </w:rPr>
-        <w:t xml:space="preserve">diagrama de secuencia </w:t>
-      </w:r>
-      <w:r>
-        <w:t xml:space="preserve">se muestra la interacción de los objetos que componen un sistema de forma temporal. </w:t>
-      </w:r>
-    </w:p>
-    <w:p>
-      <w:pPr>
-        <w:pStyle w:val="PSI-Comentario"/>
-      </w:pPr>
-      <w:r>
-        <w:t>Un diagrama de secuencia muestra la interacción de un conjunto de objetos en una aplicación a través del tiempo y se modela para cada método de la clase</w:t>
-      </w:r>
-      <w:r>
-        <w:t>]</w:t>
-      </w:r>
-    </w:p>
-    <w:p>
-      <w:pPr>
-        <w:pStyle w:val="PSI-Normal"/>
-        <w:jc w:val="center"/>
+        <w:pStyle w:val="PSI-Normal"/>
+      </w:pPr>
+    </w:p>
+    <w:p>
+      <w:pPr>
+        <w:pStyle w:val="PSI-Normal"/>
+      </w:pPr>
+      <w:r>
+        <w:t>Alta Asignatura</w:t>
+      </w:r>
+    </w:p>
+    <w:p>
+      <w:pPr>
+        <w:pStyle w:val="PSI-Normal"/>
+      </w:pPr>
+    </w:p>
+    <w:p>
+      <w:pPr>
+        <w:pStyle w:val="PSI-Normal"/>
       </w:pPr>
       <w:r>
         <w:rPr>
@@ -2222,9 +3614,9 @@
         </w:rPr>
         <w:drawing>
           <wp:inline distT="0" distB="0" distL="0" distR="0">
-            <wp:extent cx="5137741" cy="2946377"/>
-            <wp:effectExtent l="19050" t="0" r="5759" b="0"/>
-            <wp:docPr id="2" name="Imagen 4"/>
+            <wp:extent cx="5400040" cy="2261513"/>
+            <wp:effectExtent l="19050" t="0" r="0" b="0"/>
+            <wp:docPr id="1" name="Imagen 1" descr="C:\xampp\htdocs\vaspa\Elaboración\Diagramas de Secuencia\CU_Gestionar Asignatura\DiagramaSecuencia_AltaAsignatura.jpg"/>
             <wp:cNvGraphicFramePr>
               <a:graphicFrameLocks xmlns:a="http://schemas.openxmlformats.org/drawingml/2006/main" noChangeAspect="1"/>
             </wp:cNvGraphicFramePr>
@@ -2232,7 +3624,7 @@
               <a:graphicData uri="http://schemas.openxmlformats.org/drawingml/2006/picture">
                 <pic:pic xmlns:pic="http://schemas.openxmlformats.org/drawingml/2006/picture">
                   <pic:nvPicPr>
-                    <pic:cNvPr id="0" name="Picture 4"/>
+                    <pic:cNvPr id="0" name="Picture 1" descr="C:\xampp\htdocs\vaspa\Elaboración\Diagramas de Secuencia\CU_Gestionar Asignatura\DiagramaSecuencia_AltaAsignatura.jpg"/>
                     <pic:cNvPicPr>
                       <a:picLocks noChangeAspect="1" noChangeArrowheads="1"/>
                     </pic:cNvPicPr>
@@ -2247,7 +3639,7 @@
                   <pic:spPr bwMode="auto">
                     <a:xfrm>
                       <a:off x="0" y="0"/>
-                      <a:ext cx="5148179" cy="2952363"/>
+                      <a:ext cx="5400040" cy="2261513"/>
                     </a:xfrm>
                     <a:prstGeom prst="rect">
                       <a:avLst/>
@@ -2270,6 +3662,193 @@
     <w:p>
       <w:pPr>
         <w:pStyle w:val="PSI-Normal"/>
+      </w:pPr>
+    </w:p>
+    <w:p>
+      <w:pPr>
+        <w:pStyle w:val="PSI-Normal"/>
+      </w:pPr>
+    </w:p>
+    <w:p>
+      <w:pPr>
+        <w:pStyle w:val="PSI-Normal"/>
+      </w:pPr>
+    </w:p>
+    <w:p>
+      <w:pPr>
+        <w:pStyle w:val="PSI-Normal"/>
+      </w:pPr>
+    </w:p>
+    <w:p>
+      <w:pPr>
+        <w:pStyle w:val="PSI-Normal"/>
+      </w:pPr>
+    </w:p>
+    <w:p>
+      <w:pPr>
+        <w:pStyle w:val="PSI-Normal"/>
+      </w:pPr>
+      <w:r>
+        <w:lastRenderedPageBreak/>
+        <w:t>Baja Asignatura</w:t>
+      </w:r>
+    </w:p>
+    <w:p>
+      <w:pPr>
+        <w:pStyle w:val="PSI-Normal"/>
+      </w:pPr>
+    </w:p>
+    <w:p>
+      <w:pPr>
+        <w:pStyle w:val="PSI-Normal"/>
+      </w:pPr>
+      <w:r>
+        <w:rPr>
+          <w:noProof/>
+          <w:lang w:eastAsia="es-AR"/>
+        </w:rPr>
+        <w:drawing>
+          <wp:inline distT="0" distB="0" distL="0" distR="0">
+            <wp:extent cx="5400040" cy="2271624"/>
+            <wp:effectExtent l="19050" t="0" r="0" b="0"/>
+            <wp:docPr id="7" name="Imagen 2" descr="C:\xampp\htdocs\vaspa\Elaboración\Diagramas de Secuencia\CU_Gestionar Asignatura\DiagramaSecuencia_BajaAsignatura.jpg"/>
+            <wp:cNvGraphicFramePr>
+              <a:graphicFrameLocks xmlns:a="http://schemas.openxmlformats.org/drawingml/2006/main" noChangeAspect="1"/>
+            </wp:cNvGraphicFramePr>
+            <a:graphic xmlns:a="http://schemas.openxmlformats.org/drawingml/2006/main">
+              <a:graphicData uri="http://schemas.openxmlformats.org/drawingml/2006/picture">
+                <pic:pic xmlns:pic="http://schemas.openxmlformats.org/drawingml/2006/picture">
+                  <pic:nvPicPr>
+                    <pic:cNvPr id="0" name="Picture 2" descr="C:\xampp\htdocs\vaspa\Elaboración\Diagramas de Secuencia\CU_Gestionar Asignatura\DiagramaSecuencia_BajaAsignatura.jpg"/>
+                    <pic:cNvPicPr>
+                      <a:picLocks noChangeAspect="1" noChangeArrowheads="1"/>
+                    </pic:cNvPicPr>
+                  </pic:nvPicPr>
+                  <pic:blipFill>
+                    <a:blip r:embed="rId13" cstate="print"/>
+                    <a:srcRect/>
+                    <a:stretch>
+                      <a:fillRect/>
+                    </a:stretch>
+                  </pic:blipFill>
+                  <pic:spPr bwMode="auto">
+                    <a:xfrm>
+                      <a:off x="0" y="0"/>
+                      <a:ext cx="5400040" cy="2271624"/>
+                    </a:xfrm>
+                    <a:prstGeom prst="rect">
+                      <a:avLst/>
+                    </a:prstGeom>
+                    <a:noFill/>
+                    <a:ln w="9525">
+                      <a:noFill/>
+                      <a:miter lim="800000"/>
+                      <a:headEnd/>
+                      <a:tailEnd/>
+                    </a:ln>
+                  </pic:spPr>
+                </pic:pic>
+              </a:graphicData>
+            </a:graphic>
+          </wp:inline>
+        </w:drawing>
+      </w:r>
+    </w:p>
+    <w:p>
+      <w:pPr>
+        <w:pStyle w:val="PSI-Normal"/>
+      </w:pPr>
+    </w:p>
+    <w:p>
+      <w:pPr>
+        <w:pStyle w:val="PSI-Normal"/>
+      </w:pPr>
+    </w:p>
+    <w:p>
+      <w:pPr>
+        <w:pStyle w:val="PSI-Normal"/>
+      </w:pPr>
+      <w:r>
+        <w:t>Modificación Asignatura</w:t>
+      </w:r>
+    </w:p>
+    <w:p>
+      <w:pPr>
+        <w:pStyle w:val="PSI-Normal"/>
+      </w:pPr>
+    </w:p>
+    <w:p>
+      <w:pPr>
+        <w:pStyle w:val="PSI-Normal"/>
+      </w:pPr>
+      <w:r>
+        <w:rPr>
+          <w:noProof/>
+          <w:lang w:eastAsia="es-AR"/>
+        </w:rPr>
+        <w:drawing>
+          <wp:inline distT="0" distB="0" distL="0" distR="0">
+            <wp:extent cx="5400040" cy="2426472"/>
+            <wp:effectExtent l="19050" t="0" r="0" b="0"/>
+            <wp:docPr id="9" name="Imagen 3" descr="C:\xampp\htdocs\vaspa\Elaboración\Diagramas de Secuencia\CU_Gestionar Asignatura\DiagramaSecuencia_ModificacionAsignatura.jpg"/>
+            <wp:cNvGraphicFramePr>
+              <a:graphicFrameLocks xmlns:a="http://schemas.openxmlformats.org/drawingml/2006/main" noChangeAspect="1"/>
+            </wp:cNvGraphicFramePr>
+            <a:graphic xmlns:a="http://schemas.openxmlformats.org/drawingml/2006/main">
+              <a:graphicData uri="http://schemas.openxmlformats.org/drawingml/2006/picture">
+                <pic:pic xmlns:pic="http://schemas.openxmlformats.org/drawingml/2006/picture">
+                  <pic:nvPicPr>
+                    <pic:cNvPr id="0" name="Picture 3" descr="C:\xampp\htdocs\vaspa\Elaboración\Diagramas de Secuencia\CU_Gestionar Asignatura\DiagramaSecuencia_ModificacionAsignatura.jpg"/>
+                    <pic:cNvPicPr>
+                      <a:picLocks noChangeAspect="1" noChangeArrowheads="1"/>
+                    </pic:cNvPicPr>
+                  </pic:nvPicPr>
+                  <pic:blipFill>
+                    <a:blip r:embed="rId14" cstate="print"/>
+                    <a:srcRect/>
+                    <a:stretch>
+                      <a:fillRect/>
+                    </a:stretch>
+                  </pic:blipFill>
+                  <pic:spPr bwMode="auto">
+                    <a:xfrm>
+                      <a:off x="0" y="0"/>
+                      <a:ext cx="5400040" cy="2426472"/>
+                    </a:xfrm>
+                    <a:prstGeom prst="rect">
+                      <a:avLst/>
+                    </a:prstGeom>
+                    <a:noFill/>
+                    <a:ln w="9525">
+                      <a:noFill/>
+                      <a:miter lim="800000"/>
+                      <a:headEnd/>
+                      <a:tailEnd/>
+                    </a:ln>
+                  </pic:spPr>
+                </pic:pic>
+              </a:graphicData>
+            </a:graphic>
+          </wp:inline>
+        </w:drawing>
+      </w:r>
+    </w:p>
+    <w:p>
+      <w:pPr>
+        <w:pStyle w:val="PSI-Normal"/>
+      </w:pPr>
+    </w:p>
+    <w:p>
+      <w:pPr>
+        <w:pStyle w:val="PSI-Comentario"/>
+      </w:pPr>
+      <w:r>
+        <w:t>FALTARIAN LOS DIAGRAMAS DE SECUENCIA DE LAS CORRELATIVAS Y DEL EQUIPO DE CATEDRA</w:t>
+      </w:r>
+    </w:p>
+    <w:p>
+      <w:pPr>
+        <w:pStyle w:val="PSI-Normal"/>
         <w:jc w:val="center"/>
       </w:pPr>
     </w:p>
@@ -2279,8 +3858,8 @@
       </w:pPr>
     </w:p>
     <w:sectPr>
-      <w:headerReference w:type="default" r:id="rId13"/>
-      <w:footerReference w:type="default" r:id="rId14"/>
+      <w:headerReference w:type="default" r:id="rId15"/>
+      <w:footerReference w:type="default" r:id="rId16"/>
       <w:pgSz w:w="11906" w:h="16838"/>
       <w:pgMar w:top="1535" w:right="1701" w:bottom="1417" w:left="1701" w:header="567" w:footer="572" w:gutter="0"/>
       <w:cols w:space="708"/>
@@ -2423,7 +4002,7 @@
             <w:rFonts w:asciiTheme="majorHAnsi" w:hAnsiTheme="majorHAnsi" w:cstheme="majorHAnsi"/>
             <w:noProof/>
           </w:rPr>
-          <w:t>6</w:t>
+          <w:t>10</w:t>
         </w:r>
         <w:r>
           <w:rPr>
@@ -2460,7 +4039,7 @@
             <w:rFonts w:asciiTheme="majorHAnsi" w:hAnsiTheme="majorHAnsi" w:cstheme="majorHAnsi"/>
             <w:noProof/>
           </w:rPr>
-          <w:t>7</w:t>
+          <w:t>10</w:t>
         </w:r>
         <w:r>
           <w:rPr>
@@ -5047,7 +6626,7 @@
     <w:basedOn w:val="Normal"/>
     <w:autoRedefine/>
     <w:qFormat/>
-    <w:rsid w:val="009A3173"/>
+    <w:rsid w:val="00DA2008"/>
     <w:pPr>
       <w:jc w:val="both"/>
     </w:pPr>
@@ -5377,7 +6956,7 @@
 </file>
 
 <file path=customXml/itemProps2.xml><?xml version="1.0" encoding="utf-8"?>
-<ds:datastoreItem xmlns:ds="http://schemas.openxmlformats.org/officeDocument/2006/customXml" ds:itemID="{37962D29-48F5-4805-B2C8-634FB8CE9783}">
+<ds:datastoreItem xmlns:ds="http://schemas.openxmlformats.org/officeDocument/2006/customXml" ds:itemID="{F860A80A-EE1A-43D3-8685-84D082028AFE}">
   <ds:schemaRefs>
     <ds:schemaRef ds:uri="http://schemas.openxmlformats.org/officeDocument/2006/bibliography"/>
   </ds:schemaRefs>

</xml_diff>

<commit_message>
-Actualización y Completado de los documentos de Especificación de los CU: -Gestionar Asignatura, Gestionar Carrera, Gestionar Plan, Gestionar Profesor.
-Elaboración y modificación de Diagramas de Secuencia y Diagramas de CU Individuales.
</commit_message>
<xml_diff>
--- a/Elaboración/Especificaciones CU/Especificacion Caso de Uso Gestionar Asignatura.docx
+++ b/Elaboración/Especificaciones CU/Especificacion Caso de Uso Gestionar Asignatura.docx
@@ -572,7 +572,7 @@
               <w:noProof/>
               <w:sz w:val="22"/>
               <w:szCs w:val="22"/>
-              <w:lang w:eastAsia="es-ES"/>
+              <w:lang w:val="es-AR" w:eastAsia="es-AR"/>
             </w:rPr>
           </w:pPr>
           <w:r>
@@ -584,7 +584,7 @@
           <w:r>
             <w:fldChar w:fldCharType="separate"/>
           </w:r>
-          <w:hyperlink w:anchor="_Toc257615429" w:history="1">
+          <w:hyperlink w:anchor="_Toc40287030" w:history="1">
             <w:r>
               <w:rPr>
                 <w:rStyle w:val="Hipervnculo"/>
@@ -611,7 +611,7 @@
                 <w:noProof/>
                 <w:webHidden/>
               </w:rPr>
-              <w:instrText xml:space="preserve"> PAGEREF _Toc257615429 \h </w:instrText>
+              <w:instrText xml:space="preserve"> PAGEREF _Toc40287030 \h </w:instrText>
             </w:r>
             <w:r>
               <w:rPr>
@@ -631,7 +631,7 @@
                 <w:noProof/>
                 <w:webHidden/>
               </w:rPr>
-              <w:t>3</w:t>
+              <w:t>4</w:t>
             </w:r>
             <w:r>
               <w:rPr>
@@ -652,10 +652,10 @@
               <w:noProof/>
               <w:sz w:val="22"/>
               <w:szCs w:val="22"/>
-              <w:lang w:eastAsia="es-ES"/>
+              <w:lang w:val="es-AR" w:eastAsia="es-AR"/>
             </w:rPr>
           </w:pPr>
-          <w:hyperlink w:anchor="_Toc257615430" w:history="1">
+          <w:hyperlink w:anchor="_Toc40287031" w:history="1">
             <w:r>
               <w:rPr>
                 <w:rStyle w:val="Hipervnculo"/>
@@ -682,7 +682,7 @@
                 <w:noProof/>
                 <w:webHidden/>
               </w:rPr>
-              <w:instrText xml:space="preserve"> PAGEREF _Toc257615430 \h </w:instrText>
+              <w:instrText xml:space="preserve"> PAGEREF _Toc40287031 \h </w:instrText>
             </w:r>
             <w:r>
               <w:rPr>
@@ -702,7 +702,7 @@
                 <w:noProof/>
                 <w:webHidden/>
               </w:rPr>
-              <w:t>3</w:t>
+              <w:t>4</w:t>
             </w:r>
             <w:r>
               <w:rPr>
@@ -723,10 +723,10 @@
               <w:noProof/>
               <w:sz w:val="22"/>
               <w:szCs w:val="22"/>
-              <w:lang w:eastAsia="es-ES"/>
+              <w:lang w:val="es-AR" w:eastAsia="es-AR"/>
             </w:rPr>
           </w:pPr>
-          <w:hyperlink w:anchor="_Toc257615431" w:history="1">
+          <w:hyperlink w:anchor="_Toc40287032" w:history="1">
             <w:r>
               <w:rPr>
                 <w:rStyle w:val="Hipervnculo"/>
@@ -753,7 +753,7 @@
                 <w:noProof/>
                 <w:webHidden/>
               </w:rPr>
-              <w:instrText xml:space="preserve"> PAGEREF _Toc257615431 \h </w:instrText>
+              <w:instrText xml:space="preserve"> PAGEREF _Toc40287032 \h </w:instrText>
             </w:r>
             <w:r>
               <w:rPr>
@@ -773,7 +773,7 @@
                 <w:noProof/>
                 <w:webHidden/>
               </w:rPr>
-              <w:t>3</w:t>
+              <w:t>4</w:t>
             </w:r>
             <w:r>
               <w:rPr>
@@ -794,10 +794,10 @@
               <w:noProof/>
               <w:sz w:val="22"/>
               <w:szCs w:val="22"/>
-              <w:lang w:eastAsia="es-ES"/>
+              <w:lang w:val="es-AR" w:eastAsia="es-AR"/>
             </w:rPr>
           </w:pPr>
-          <w:hyperlink w:anchor="_Toc257615432" w:history="1">
+          <w:hyperlink w:anchor="_Toc40287033" w:history="1">
             <w:r>
               <w:rPr>
                 <w:rStyle w:val="Hipervnculo"/>
@@ -824,7 +824,7 @@
                 <w:noProof/>
                 <w:webHidden/>
               </w:rPr>
-              <w:instrText xml:space="preserve"> PAGEREF _Toc257615432 \h </w:instrText>
+              <w:instrText xml:space="preserve"> PAGEREF _Toc40287033 \h </w:instrText>
             </w:r>
             <w:r>
               <w:rPr>
@@ -844,7 +844,7 @@
                 <w:noProof/>
                 <w:webHidden/>
               </w:rPr>
-              <w:t>3</w:t>
+              <w:t>4</w:t>
             </w:r>
             <w:r>
               <w:rPr>
@@ -865,10 +865,10 @@
               <w:noProof/>
               <w:sz w:val="22"/>
               <w:szCs w:val="22"/>
-              <w:lang w:eastAsia="es-ES"/>
+              <w:lang w:val="es-AR" w:eastAsia="es-AR"/>
             </w:rPr>
           </w:pPr>
-          <w:hyperlink w:anchor="_Toc257615433" w:history="1">
+          <w:hyperlink w:anchor="_Toc40287034" w:history="1">
             <w:r>
               <w:rPr>
                 <w:rStyle w:val="Hipervnculo"/>
@@ -895,7 +895,7 @@
                 <w:noProof/>
                 <w:webHidden/>
               </w:rPr>
-              <w:instrText xml:space="preserve"> PAGEREF _Toc257615433 \h </w:instrText>
+              <w:instrText xml:space="preserve"> PAGEREF _Toc40287034 \h </w:instrText>
             </w:r>
             <w:r>
               <w:rPr>
@@ -915,7 +915,7 @@
                 <w:noProof/>
                 <w:webHidden/>
               </w:rPr>
-              <w:t>3</w:t>
+              <w:t>4</w:t>
             </w:r>
             <w:r>
               <w:rPr>
@@ -936,10 +936,10 @@
               <w:noProof/>
               <w:sz w:val="22"/>
               <w:szCs w:val="22"/>
-              <w:lang w:eastAsia="es-ES"/>
+              <w:lang w:val="es-AR" w:eastAsia="es-AR"/>
             </w:rPr>
           </w:pPr>
-          <w:hyperlink w:anchor="_Toc257615434" w:history="1">
+          <w:hyperlink w:anchor="_Toc40287035" w:history="1">
             <w:r>
               <w:rPr>
                 <w:rStyle w:val="Hipervnculo"/>
@@ -966,7 +966,7 @@
                 <w:noProof/>
                 <w:webHidden/>
               </w:rPr>
-              <w:instrText xml:space="preserve"> PAGEREF _Toc257615434 \h </w:instrText>
+              <w:instrText xml:space="preserve"> PAGEREF _Toc40287035 \h </w:instrText>
             </w:r>
             <w:r>
               <w:rPr>
@@ -986,7 +986,7 @@
                 <w:noProof/>
                 <w:webHidden/>
               </w:rPr>
-              <w:t>3</w:t>
+              <w:t>5</w:t>
             </w:r>
             <w:r>
               <w:rPr>
@@ -1007,10 +1007,10 @@
               <w:noProof/>
               <w:sz w:val="22"/>
               <w:szCs w:val="22"/>
-              <w:lang w:eastAsia="es-ES"/>
+              <w:lang w:val="es-AR" w:eastAsia="es-AR"/>
             </w:rPr>
           </w:pPr>
-          <w:hyperlink w:anchor="_Toc257615435" w:history="1">
+          <w:hyperlink w:anchor="_Toc40287036" w:history="1">
             <w:r>
               <w:rPr>
                 <w:rStyle w:val="Hipervnculo"/>
@@ -1037,7 +1037,7 @@
                 <w:noProof/>
                 <w:webHidden/>
               </w:rPr>
-              <w:instrText xml:space="preserve"> PAGEREF _Toc257615435 \h </w:instrText>
+              <w:instrText xml:space="preserve"> PAGEREF _Toc40287036 \h </w:instrText>
             </w:r>
             <w:r>
               <w:rPr>
@@ -1057,7 +1057,7 @@
                 <w:noProof/>
                 <w:webHidden/>
               </w:rPr>
-              <w:t>3</w:t>
+              <w:t>8</w:t>
             </w:r>
             <w:r>
               <w:rPr>
@@ -1078,10 +1078,10 @@
               <w:noProof/>
               <w:sz w:val="22"/>
               <w:szCs w:val="22"/>
-              <w:lang w:eastAsia="es-ES"/>
+              <w:lang w:val="es-AR" w:eastAsia="es-AR"/>
             </w:rPr>
           </w:pPr>
-          <w:hyperlink w:anchor="_Toc257615436" w:history="1">
+          <w:hyperlink w:anchor="_Toc40287037" w:history="1">
             <w:r>
               <w:rPr>
                 <w:rStyle w:val="Hipervnculo"/>
@@ -1108,7 +1108,7 @@
                 <w:noProof/>
                 <w:webHidden/>
               </w:rPr>
-              <w:instrText xml:space="preserve"> PAGEREF _Toc257615436 \h </w:instrText>
+              <w:instrText xml:space="preserve"> PAGEREF _Toc40287037 \h </w:instrText>
             </w:r>
             <w:r>
               <w:rPr>
@@ -1128,7 +1128,7 @@
                 <w:noProof/>
                 <w:webHidden/>
               </w:rPr>
-              <w:t>3</w:t>
+              <w:t>8</w:t>
             </w:r>
             <w:r>
               <w:rPr>
@@ -1149,10 +1149,10 @@
               <w:noProof/>
               <w:sz w:val="22"/>
               <w:szCs w:val="22"/>
-              <w:lang w:eastAsia="es-ES"/>
+              <w:lang w:val="es-AR" w:eastAsia="es-AR"/>
             </w:rPr>
           </w:pPr>
-          <w:hyperlink w:anchor="_Toc257615437" w:history="1">
+          <w:hyperlink w:anchor="_Toc40287038" w:history="1">
             <w:r>
               <w:rPr>
                 <w:rStyle w:val="Hipervnculo"/>
@@ -1179,7 +1179,7 @@
                 <w:noProof/>
                 <w:webHidden/>
               </w:rPr>
-              <w:instrText xml:space="preserve"> PAGEREF _Toc257615437 \h </w:instrText>
+              <w:instrText xml:space="preserve"> PAGEREF _Toc40287038 \h </w:instrText>
             </w:r>
             <w:r>
               <w:rPr>
@@ -1199,149 +1199,7 @@
                 <w:noProof/>
                 <w:webHidden/>
               </w:rPr>
-              <w:t>3</w:t>
-            </w:r>
-            <w:r>
-              <w:rPr>
-                <w:noProof/>
-                <w:webHidden/>
-              </w:rPr>
-              <w:fldChar w:fldCharType="end"/>
-            </w:r>
-          </w:hyperlink>
-        </w:p>
-        <w:p>
-          <w:pPr>
-            <w:pStyle w:val="TDC2"/>
-            <w:rPr>
-              <w:rFonts w:eastAsiaTheme="minorEastAsia"/>
-              <w:i w:val="0"/>
-              <w:iCs w:val="0"/>
-              <w:noProof/>
-              <w:sz w:val="22"/>
-              <w:szCs w:val="22"/>
-              <w:lang w:eastAsia="es-ES"/>
-            </w:rPr>
-          </w:pPr>
-          <w:hyperlink w:anchor="_Toc257615438" w:history="1">
-            <w:r>
-              <w:rPr>
-                <w:rStyle w:val="Hipervnculo"/>
-                <w:noProof/>
-              </w:rPr>
-              <w:t>Diagrama de Colaboración</w:t>
-            </w:r>
-            <w:r>
-              <w:rPr>
-                <w:noProof/>
-                <w:webHidden/>
-              </w:rPr>
-              <w:tab/>
-            </w:r>
-            <w:r>
-              <w:rPr>
-                <w:noProof/>
-                <w:webHidden/>
-              </w:rPr>
-              <w:fldChar w:fldCharType="begin"/>
-            </w:r>
-            <w:r>
-              <w:rPr>
-                <w:noProof/>
-                <w:webHidden/>
-              </w:rPr>
-              <w:instrText xml:space="preserve"> PAGEREF _Toc257615438 \h </w:instrText>
-            </w:r>
-            <w:r>
-              <w:rPr>
-                <w:noProof/>
-                <w:webHidden/>
-              </w:rPr>
-            </w:r>
-            <w:r>
-              <w:rPr>
-                <w:noProof/>
-                <w:webHidden/>
-              </w:rPr>
-              <w:fldChar w:fldCharType="separate"/>
-            </w:r>
-            <w:r>
-              <w:rPr>
-                <w:noProof/>
-                <w:webHidden/>
-              </w:rPr>
-              <w:t>3</w:t>
-            </w:r>
-            <w:r>
-              <w:rPr>
-                <w:noProof/>
-                <w:webHidden/>
-              </w:rPr>
-              <w:fldChar w:fldCharType="end"/>
-            </w:r>
-          </w:hyperlink>
-        </w:p>
-        <w:p>
-          <w:pPr>
-            <w:pStyle w:val="TDC2"/>
-            <w:rPr>
-              <w:rFonts w:eastAsiaTheme="minorEastAsia"/>
-              <w:i w:val="0"/>
-              <w:iCs w:val="0"/>
-              <w:noProof/>
-              <w:sz w:val="22"/>
-              <w:szCs w:val="22"/>
-              <w:lang w:eastAsia="es-ES"/>
-            </w:rPr>
-          </w:pPr>
-          <w:hyperlink w:anchor="_Toc257615439" w:history="1">
-            <w:r>
-              <w:rPr>
-                <w:rStyle w:val="Hipervnculo"/>
-                <w:noProof/>
-              </w:rPr>
-              <w:t>Diagrama de Estados</w:t>
-            </w:r>
-            <w:r>
-              <w:rPr>
-                <w:noProof/>
-                <w:webHidden/>
-              </w:rPr>
-              <w:tab/>
-            </w:r>
-            <w:r>
-              <w:rPr>
-                <w:noProof/>
-                <w:webHidden/>
-              </w:rPr>
-              <w:fldChar w:fldCharType="begin"/>
-            </w:r>
-            <w:r>
-              <w:rPr>
-                <w:noProof/>
-                <w:webHidden/>
-              </w:rPr>
-              <w:instrText xml:space="preserve"> PAGEREF _Toc257615439 \h </w:instrText>
-            </w:r>
-            <w:r>
-              <w:rPr>
-                <w:noProof/>
-                <w:webHidden/>
-              </w:rPr>
-            </w:r>
-            <w:r>
-              <w:rPr>
-                <w:noProof/>
-                <w:webHidden/>
-              </w:rPr>
-              <w:fldChar w:fldCharType="separate"/>
-            </w:r>
-            <w:r>
-              <w:rPr>
-                <w:noProof/>
-                <w:webHidden/>
-              </w:rPr>
-              <w:t>3</w:t>
+              <w:t>8</w:t>
             </w:r>
             <w:r>
               <w:rPr>
@@ -1401,7 +1259,7 @@
       </w:pPr>
       <w:bookmarkStart w:id="0" w:name="_Toc228206475"/>
       <w:bookmarkStart w:id="1" w:name="_Toc234686580"/>
-      <w:bookmarkStart w:id="2" w:name="_Toc257615429"/>
+      <w:bookmarkStart w:id="2" w:name="_Toc40287030"/>
       <w:r>
         <w:t>Descripción</w:t>
       </w:r>
@@ -1434,7 +1292,7 @@
       </w:pPr>
       <w:bookmarkStart w:id="3" w:name="_Toc228206476"/>
       <w:bookmarkStart w:id="4" w:name="_Toc234686581"/>
-      <w:bookmarkStart w:id="5" w:name="_Toc257615430"/>
+      <w:bookmarkStart w:id="5" w:name="_Toc40287031"/>
       <w:r>
         <w:t>Actores del CU</w:t>
       </w:r>
@@ -1456,7 +1314,7 @@
       </w:pPr>
       <w:bookmarkStart w:id="6" w:name="_Toc228206477"/>
       <w:bookmarkStart w:id="7" w:name="_Toc234686582"/>
-      <w:bookmarkStart w:id="8" w:name="_Toc257615431"/>
+      <w:bookmarkStart w:id="8" w:name="_Toc40287032"/>
       <w:r>
         <w:t>Precondiciones</w:t>
       </w:r>
@@ -1481,7 +1339,7 @@
       </w:pPr>
       <w:bookmarkStart w:id="9" w:name="_Toc228206478"/>
       <w:bookmarkStart w:id="10" w:name="_Toc234686583"/>
-      <w:bookmarkStart w:id="11" w:name="_Toc257615432"/>
+      <w:bookmarkStart w:id="11" w:name="_Toc40287033"/>
       <w:r>
         <w:t>Flujo de Eventos Normal</w:t>
       </w:r>
@@ -1701,7 +1559,7 @@
       </w:pPr>
       <w:bookmarkStart w:id="12" w:name="_Toc228206479"/>
       <w:bookmarkStart w:id="13" w:name="_Toc234686584"/>
-      <w:bookmarkStart w:id="14" w:name="_Toc257615433"/>
+      <w:bookmarkStart w:id="14" w:name="_Toc40287034"/>
       <w:proofErr w:type="spellStart"/>
       <w:r>
         <w:t>Poscondiciones</w:t>
@@ -1852,7 +1710,7 @@
       </w:pPr>
       <w:bookmarkStart w:id="15" w:name="_Toc228206480"/>
       <w:bookmarkStart w:id="16" w:name="_Toc234686585"/>
-      <w:bookmarkStart w:id="17" w:name="_Toc257615434"/>
+      <w:bookmarkStart w:id="17" w:name="_Toc40287035"/>
       <w:r>
         <w:t>Flujo de Eventos Alternativo</w:t>
       </w:r>
@@ -3413,67 +3271,12 @@
       </w:pPr>
       <w:bookmarkStart w:id="18" w:name="_Toc228206481"/>
       <w:bookmarkStart w:id="19" w:name="_Toc234686586"/>
-      <w:bookmarkStart w:id="20" w:name="_Toc257615435"/>
     </w:p>
     <w:p>
       <w:pPr>
         <w:pStyle w:val="PSI-Ttulo1"/>
       </w:pPr>
-    </w:p>
-    <w:p>
-      <w:pPr>
-        <w:pStyle w:val="PSI-Ttulo1"/>
-      </w:pPr>
-    </w:p>
-    <w:p>
-      <w:pPr>
-        <w:pStyle w:val="PSI-Ttulo1"/>
-      </w:pPr>
-    </w:p>
-    <w:p>
-      <w:pPr>
-        <w:pStyle w:val="PSI-Ttulo1"/>
-      </w:pPr>
-    </w:p>
-    <w:p>
-      <w:pPr>
-        <w:pStyle w:val="PSI-Ttulo1"/>
-      </w:pPr>
-    </w:p>
-    <w:p>
-      <w:pPr>
-        <w:pStyle w:val="PSI-Ttulo1"/>
-      </w:pPr>
-    </w:p>
-    <w:p>
-      <w:pPr>
-        <w:pStyle w:val="PSI-Ttulo1"/>
-      </w:pPr>
-    </w:p>
-    <w:p>
-      <w:pPr>
-        <w:pStyle w:val="PSI-Ttulo1"/>
-      </w:pPr>
-    </w:p>
-    <w:p>
-      <w:pPr>
-        <w:pStyle w:val="PSI-Ttulo1"/>
-      </w:pPr>
-    </w:p>
-    <w:p>
-      <w:pPr>
-        <w:pStyle w:val="PSI-Ttulo1"/>
-      </w:pPr>
-    </w:p>
-    <w:p>
-      <w:pPr>
-        <w:pStyle w:val="PSI-Ttulo1"/>
-      </w:pPr>
-    </w:p>
-    <w:p>
-      <w:pPr>
-        <w:pStyle w:val="PSI-Ttulo1"/>
-      </w:pPr>
+      <w:bookmarkStart w:id="20" w:name="_Toc40287036"/>
       <w:r>
         <w:t>Diagramas Asociados</w:t>
       </w:r>
@@ -3491,7 +3294,7 @@
       <w:pPr>
         <w:pStyle w:val="PSI-Ttulo2"/>
       </w:pPr>
-      <w:bookmarkStart w:id="21" w:name="_Toc257615436"/>
+      <w:bookmarkStart w:id="21" w:name="_Toc40287037"/>
       <w:r>
         <w:t>Diagrama de Casos de Uso</w:t>
       </w:r>
@@ -3513,12 +3316,11 @@
           <w:noProof/>
           <w:lang w:eastAsia="es-AR"/>
         </w:rPr>
-        <w:lastRenderedPageBreak/>
         <w:drawing>
           <wp:inline distT="0" distB="0" distL="0" distR="0">
-            <wp:extent cx="5400040" cy="2583852"/>
+            <wp:extent cx="5400040" cy="2376285"/>
             <wp:effectExtent l="19050" t="0" r="0" b="0"/>
-            <wp:docPr id="8" name="Imagen 1" descr="C:\xampp\htdocs\vaspa\Elaboración\Diagramas de CU individuales\Diagrama de Casos de Uso - Gestionar Asignatura.jpg"/>
+            <wp:docPr id="2" name="Imagen 1" descr="C:\xampp\htdocs\vaspa\Elaboración\Diagramas de CU individuales\Diagrama de Casos de Uso - Gestionar Asignatura.jpg"/>
             <wp:cNvGraphicFramePr>
               <a:graphicFrameLocks xmlns:a="http://schemas.openxmlformats.org/drawingml/2006/main" noChangeAspect="1"/>
             </wp:cNvGraphicFramePr>
@@ -3541,7 +3343,7 @@
                   <pic:spPr bwMode="auto">
                     <a:xfrm>
                       <a:off x="0" y="0"/>
-                      <a:ext cx="5400040" cy="2583852"/>
+                      <a:ext cx="5400040" cy="2376285"/>
                     </a:xfrm>
                     <a:prstGeom prst="rect">
                       <a:avLst/>
@@ -3563,23 +3365,44 @@
     </w:p>
     <w:p>
       <w:pPr>
-        <w:pStyle w:val="PSI-Comentario"/>
-        <w:jc w:val="center"/>
-      </w:pPr>
-      <w:r>
-        <w:t>ACTUALIZAR DIAGRAMA</w:t>
-      </w:r>
-    </w:p>
-    <w:p>
-      <w:pPr>
         <w:pStyle w:val="PSI-Ttulo2"/>
       </w:pPr>
-      <w:bookmarkStart w:id="22" w:name="_Toc257615437"/>
     </w:p>
     <w:p>
       <w:pPr>
         <w:pStyle w:val="PSI-Ttulo2"/>
       </w:pPr>
+    </w:p>
+    <w:p>
+      <w:pPr>
+        <w:pStyle w:val="PSI-Ttulo2"/>
+      </w:pPr>
+    </w:p>
+    <w:p>
+      <w:pPr>
+        <w:pStyle w:val="PSI-Ttulo2"/>
+      </w:pPr>
+    </w:p>
+    <w:p>
+      <w:pPr>
+        <w:pStyle w:val="PSI-Ttulo2"/>
+      </w:pPr>
+    </w:p>
+    <w:p>
+      <w:pPr>
+        <w:pStyle w:val="PSI-Ttulo2"/>
+      </w:pPr>
+    </w:p>
+    <w:p>
+      <w:pPr>
+        <w:pStyle w:val="PSI-Ttulo2"/>
+      </w:pPr>
+    </w:p>
+    <w:p>
+      <w:pPr>
+        <w:pStyle w:val="PSI-Ttulo2"/>
+      </w:pPr>
+      <w:bookmarkStart w:id="22" w:name="_Toc40287038"/>
       <w:r>
         <w:t>Diagrama de Secuencia</w:t>
       </w:r>
@@ -3595,6 +3418,7 @@
         <w:pStyle w:val="PSI-Normal"/>
       </w:pPr>
       <w:r>
+        <w:lastRenderedPageBreak/>
         <w:t>Alta Asignatura</w:t>
       </w:r>
     </w:p>
@@ -3689,7 +3513,6 @@
         <w:pStyle w:val="PSI-Normal"/>
       </w:pPr>
       <w:r>
-        <w:lastRenderedPageBreak/>
         <w:t>Baja Asignatura</w:t>
       </w:r>
     </w:p>
@@ -3768,7 +3591,13 @@
       <w:pPr>
         <w:pStyle w:val="PSI-Normal"/>
       </w:pPr>
-      <w:r>
+    </w:p>
+    <w:p>
+      <w:pPr>
+        <w:pStyle w:val="PSI-Normal"/>
+      </w:pPr>
+      <w:r>
+        <w:lastRenderedPageBreak/>
         <w:t>Modificación Asignatura</w:t>
       </w:r>
     </w:p>
@@ -3840,26 +3669,257 @@
     </w:p>
     <w:p>
       <w:pPr>
-        <w:pStyle w:val="PSI-Comentario"/>
-      </w:pPr>
-      <w:r>
-        <w:t>FALTARIAN LOS DIAGRAMAS DE SECUENCIA DE LAS CORRELATIVAS Y DEL EQUIPO DE CATEDRA</w:t>
-      </w:r>
-    </w:p>
-    <w:p>
-      <w:pPr>
-        <w:pStyle w:val="PSI-Normal"/>
-        <w:jc w:val="center"/>
+        <w:pStyle w:val="PSI-Normal"/>
+      </w:pPr>
+    </w:p>
+    <w:p>
+      <w:pPr>
+        <w:pStyle w:val="PSI-Normal"/>
+      </w:pPr>
+    </w:p>
+    <w:p>
+      <w:pPr>
+        <w:pStyle w:val="PSI-Normal"/>
+      </w:pPr>
+    </w:p>
+    <w:p>
+      <w:pPr>
+        <w:pStyle w:val="PSI-Normal"/>
+      </w:pPr>
+    </w:p>
+    <w:p>
+      <w:pPr>
+        <w:pStyle w:val="PSI-Normal"/>
+      </w:pPr>
+    </w:p>
+    <w:p>
+      <w:pPr>
+        <w:pStyle w:val="PSI-Normal"/>
+      </w:pPr>
+    </w:p>
+    <w:p>
+      <w:pPr>
+        <w:pStyle w:val="PSI-Normal"/>
+      </w:pPr>
+    </w:p>
+    <w:p>
+      <w:pPr>
+        <w:pStyle w:val="PSI-Normal"/>
+      </w:pPr>
+    </w:p>
+    <w:p>
+      <w:pPr>
+        <w:pStyle w:val="PSI-Normal"/>
+      </w:pPr>
+    </w:p>
+    <w:p>
+      <w:pPr>
+        <w:pStyle w:val="PSI-Normal"/>
+      </w:pPr>
+    </w:p>
+    <w:p>
+      <w:pPr>
+        <w:pStyle w:val="PSI-Normal"/>
+      </w:pPr>
+    </w:p>
+    <w:p>
+      <w:pPr>
+        <w:pStyle w:val="PSI-Normal"/>
+      </w:pPr>
+    </w:p>
+    <w:p>
+      <w:pPr>
+        <w:pStyle w:val="PSI-Normal"/>
+      </w:pPr>
+    </w:p>
+    <w:p>
+      <w:pPr>
+        <w:pStyle w:val="PSI-Normal"/>
+      </w:pPr>
+    </w:p>
+    <w:p>
+      <w:pPr>
+        <w:pStyle w:val="PSI-Normal"/>
+      </w:pPr>
+    </w:p>
+    <w:p>
+      <w:pPr>
+        <w:pStyle w:val="PSI-Normal"/>
+      </w:pPr>
+    </w:p>
+    <w:p>
+      <w:pPr>
+        <w:pStyle w:val="PSI-Normal"/>
+      </w:pPr>
+      <w:r>
+        <w:lastRenderedPageBreak/>
+        <w:t>Equipo de Cátedra</w:t>
+      </w:r>
+    </w:p>
+    <w:p>
+      <w:pPr>
+        <w:pStyle w:val="PSI-Normal"/>
+      </w:pPr>
+    </w:p>
+    <w:p>
+      <w:pPr>
+        <w:pStyle w:val="PSI-Normal"/>
+      </w:pPr>
+      <w:r>
+        <w:rPr>
+          <w:noProof/>
+          <w:lang w:eastAsia="es-AR"/>
+        </w:rPr>
+        <w:drawing>
+          <wp:inline distT="0" distB="0" distL="0" distR="0">
+            <wp:extent cx="5400040" cy="5923352"/>
+            <wp:effectExtent l="19050" t="0" r="0" b="0"/>
+            <wp:docPr id="10" name="Imagen 2" descr="C:\xampp\htdocs\vaspa\Elaboración\Diagramas de Secuencia\CU_Gestionar Asignatura\DiagramaSecuencia_EquipoCatedra.jpg"/>
+            <wp:cNvGraphicFramePr>
+              <a:graphicFrameLocks xmlns:a="http://schemas.openxmlformats.org/drawingml/2006/main" noChangeAspect="1"/>
+            </wp:cNvGraphicFramePr>
+            <a:graphic xmlns:a="http://schemas.openxmlformats.org/drawingml/2006/main">
+              <a:graphicData uri="http://schemas.openxmlformats.org/drawingml/2006/picture">
+                <pic:pic xmlns:pic="http://schemas.openxmlformats.org/drawingml/2006/picture">
+                  <pic:nvPicPr>
+                    <pic:cNvPr id="0" name="Picture 2" descr="C:\xampp\htdocs\vaspa\Elaboración\Diagramas de Secuencia\CU_Gestionar Asignatura\DiagramaSecuencia_EquipoCatedra.jpg"/>
+                    <pic:cNvPicPr>
+                      <a:picLocks noChangeAspect="1" noChangeArrowheads="1"/>
+                    </pic:cNvPicPr>
+                  </pic:nvPicPr>
+                  <pic:blipFill>
+                    <a:blip r:embed="rId15" cstate="print"/>
+                    <a:srcRect/>
+                    <a:stretch>
+                      <a:fillRect/>
+                    </a:stretch>
+                  </pic:blipFill>
+                  <pic:spPr bwMode="auto">
+                    <a:xfrm>
+                      <a:off x="0" y="0"/>
+                      <a:ext cx="5400040" cy="5923352"/>
+                    </a:xfrm>
+                    <a:prstGeom prst="rect">
+                      <a:avLst/>
+                    </a:prstGeom>
+                    <a:noFill/>
+                    <a:ln w="9525">
+                      <a:noFill/>
+                      <a:miter lim="800000"/>
+                      <a:headEnd/>
+                      <a:tailEnd/>
+                    </a:ln>
+                  </pic:spPr>
+                </pic:pic>
+              </a:graphicData>
+            </a:graphic>
+          </wp:inline>
+        </w:drawing>
+      </w:r>
+    </w:p>
+    <w:p>
+      <w:pPr>
+        <w:pStyle w:val="PSI-Normal"/>
+      </w:pPr>
+    </w:p>
+    <w:p>
+      <w:pPr>
+        <w:pStyle w:val="PSI-Normal"/>
+      </w:pPr>
+    </w:p>
+    <w:p>
+      <w:pPr>
+        <w:pStyle w:val="PSI-Normal"/>
+      </w:pPr>
+    </w:p>
+    <w:p>
+      <w:pPr>
+        <w:pStyle w:val="PSI-Normal"/>
+      </w:pPr>
+    </w:p>
+    <w:p>
+      <w:pPr>
+        <w:pStyle w:val="PSI-Normal"/>
+      </w:pPr>
+    </w:p>
+    <w:p>
+      <w:pPr>
+        <w:pStyle w:val="PSI-Normal"/>
+      </w:pPr>
+    </w:p>
+    <w:p>
+      <w:pPr>
+        <w:pStyle w:val="PSI-Normal"/>
+      </w:pPr>
+      <w:r>
+        <w:lastRenderedPageBreak/>
+        <w:t>Asignaturas Correlativas</w:t>
+      </w:r>
+    </w:p>
+    <w:p>
+      <w:pPr>
+        <w:pStyle w:val="PSI-Normal"/>
       </w:pPr>
     </w:p>
     <w:p>
       <w:pPr>
         <w:pStyle w:val="PSI-Ttulo1"/>
       </w:pPr>
+      <w:r>
+        <w:rPr>
+          <w:noProof/>
+          <w:lang w:eastAsia="es-AR"/>
+        </w:rPr>
+        <w:drawing>
+          <wp:inline distT="0" distB="0" distL="0" distR="0">
+            <wp:extent cx="5400040" cy="5391827"/>
+            <wp:effectExtent l="19050" t="0" r="0" b="0"/>
+            <wp:docPr id="11" name="Imagen 3" descr="C:\xampp\htdocs\vaspa\Elaboración\Diagramas de Secuencia\CU_Gestionar Asignatura\DiagramaSecuencia_AsignaturasCorrelativas.jpg"/>
+            <wp:cNvGraphicFramePr>
+              <a:graphicFrameLocks xmlns:a="http://schemas.openxmlformats.org/drawingml/2006/main" noChangeAspect="1"/>
+            </wp:cNvGraphicFramePr>
+            <a:graphic xmlns:a="http://schemas.openxmlformats.org/drawingml/2006/main">
+              <a:graphicData uri="http://schemas.openxmlformats.org/drawingml/2006/picture">
+                <pic:pic xmlns:pic="http://schemas.openxmlformats.org/drawingml/2006/picture">
+                  <pic:nvPicPr>
+                    <pic:cNvPr id="0" name="Picture 3" descr="C:\xampp\htdocs\vaspa\Elaboración\Diagramas de Secuencia\CU_Gestionar Asignatura\DiagramaSecuencia_AsignaturasCorrelativas.jpg"/>
+                    <pic:cNvPicPr>
+                      <a:picLocks noChangeAspect="1" noChangeArrowheads="1"/>
+                    </pic:cNvPicPr>
+                  </pic:nvPicPr>
+                  <pic:blipFill>
+                    <a:blip r:embed="rId16" cstate="print"/>
+                    <a:srcRect/>
+                    <a:stretch>
+                      <a:fillRect/>
+                    </a:stretch>
+                  </pic:blipFill>
+                  <pic:spPr bwMode="auto">
+                    <a:xfrm>
+                      <a:off x="0" y="0"/>
+                      <a:ext cx="5400040" cy="5391827"/>
+                    </a:xfrm>
+                    <a:prstGeom prst="rect">
+                      <a:avLst/>
+                    </a:prstGeom>
+                    <a:noFill/>
+                    <a:ln w="9525">
+                      <a:noFill/>
+                      <a:miter lim="800000"/>
+                      <a:headEnd/>
+                      <a:tailEnd/>
+                    </a:ln>
+                  </pic:spPr>
+                </pic:pic>
+              </a:graphicData>
+            </a:graphic>
+          </wp:inline>
+        </w:drawing>
+      </w:r>
     </w:p>
     <w:sectPr>
-      <w:headerReference w:type="default" r:id="rId15"/>
-      <w:footerReference w:type="default" r:id="rId16"/>
+      <w:headerReference w:type="default" r:id="rId17"/>
+      <w:footerReference w:type="default" r:id="rId18"/>
       <w:pgSz w:w="11906" w:h="16838"/>
       <w:pgMar w:top="1535" w:right="1701" w:bottom="1417" w:left="1701" w:header="567" w:footer="572" w:gutter="0"/>
       <w:cols w:space="708"/>
@@ -4002,7 +4062,7 @@
             <w:rFonts w:asciiTheme="majorHAnsi" w:hAnsiTheme="majorHAnsi" w:cstheme="majorHAnsi"/>
             <w:noProof/>
           </w:rPr>
-          <w:t>10</w:t>
+          <w:t>3</w:t>
         </w:r>
         <w:r>
           <w:rPr>
@@ -4039,7 +4099,7 @@
             <w:rFonts w:asciiTheme="majorHAnsi" w:hAnsiTheme="majorHAnsi" w:cstheme="majorHAnsi"/>
             <w:noProof/>
           </w:rPr>
-          <w:t>10</w:t>
+          <w:t>12</w:t>
         </w:r>
         <w:r>
           <w:rPr>
@@ -6956,7 +7016,7 @@
 </file>
 
 <file path=customXml/itemProps2.xml><?xml version="1.0" encoding="utf-8"?>
-<ds:datastoreItem xmlns:ds="http://schemas.openxmlformats.org/officeDocument/2006/customXml" ds:itemID="{F860A80A-EE1A-43D3-8685-84D082028AFE}">
+<ds:datastoreItem xmlns:ds="http://schemas.openxmlformats.org/officeDocument/2006/customXml" ds:itemID="{54274308-458E-47D8-A416-7AAF91741B75}">
   <ds:schemaRefs>
     <ds:schemaRef ds:uri="http://schemas.openxmlformats.org/officeDocument/2006/bibliography"/>
   </ds:schemaRefs>

</xml_diff>

<commit_message>
-Actualización de las especificaciones de los CU:
Gestionar Asignatura, Gestionar Programa y Revisar Programa.

-Actualización de diagramas de CU y de Secuencia asociados.
</commit_message>
<xml_diff>
--- a/Elaboración/Especificaciones CU/Especificacion Caso de Uso Gestionar Asignatura.docx
+++ b/Elaboración/Especificaciones CU/Especificacion Caso de Uso Gestionar Asignatura.docx
@@ -584,7 +584,7 @@
           <w:r>
             <w:fldChar w:fldCharType="separate"/>
           </w:r>
-          <w:hyperlink w:anchor="_Toc40287030" w:history="1">
+          <w:hyperlink w:anchor="_Toc50230587" w:history="1">
             <w:r>
               <w:rPr>
                 <w:rStyle w:val="Hipervnculo"/>
@@ -611,7 +611,7 @@
                 <w:noProof/>
                 <w:webHidden/>
               </w:rPr>
-              <w:instrText xml:space="preserve"> PAGEREF _Toc40287030 \h </w:instrText>
+              <w:instrText xml:space="preserve"> PAGEREF _Toc50230587 \h </w:instrText>
             </w:r>
             <w:r>
               <w:rPr>
@@ -655,7 +655,7 @@
               <w:lang w:val="es-AR" w:eastAsia="es-AR"/>
             </w:rPr>
           </w:pPr>
-          <w:hyperlink w:anchor="_Toc40287031" w:history="1">
+          <w:hyperlink w:anchor="_Toc50230588" w:history="1">
             <w:r>
               <w:rPr>
                 <w:rStyle w:val="Hipervnculo"/>
@@ -682,7 +682,7 @@
                 <w:noProof/>
                 <w:webHidden/>
               </w:rPr>
-              <w:instrText xml:space="preserve"> PAGEREF _Toc40287031 \h </w:instrText>
+              <w:instrText xml:space="preserve"> PAGEREF _Toc50230588 \h </w:instrText>
             </w:r>
             <w:r>
               <w:rPr>
@@ -726,7 +726,7 @@
               <w:lang w:val="es-AR" w:eastAsia="es-AR"/>
             </w:rPr>
           </w:pPr>
-          <w:hyperlink w:anchor="_Toc40287032" w:history="1">
+          <w:hyperlink w:anchor="_Toc50230589" w:history="1">
             <w:r>
               <w:rPr>
                 <w:rStyle w:val="Hipervnculo"/>
@@ -753,7 +753,7 @@
                 <w:noProof/>
                 <w:webHidden/>
               </w:rPr>
-              <w:instrText xml:space="preserve"> PAGEREF _Toc40287032 \h </w:instrText>
+              <w:instrText xml:space="preserve"> PAGEREF _Toc50230589 \h </w:instrText>
             </w:r>
             <w:r>
               <w:rPr>
@@ -797,7 +797,7 @@
               <w:lang w:val="es-AR" w:eastAsia="es-AR"/>
             </w:rPr>
           </w:pPr>
-          <w:hyperlink w:anchor="_Toc40287033" w:history="1">
+          <w:hyperlink w:anchor="_Toc50230590" w:history="1">
             <w:r>
               <w:rPr>
                 <w:rStyle w:val="Hipervnculo"/>
@@ -824,7 +824,7 @@
                 <w:noProof/>
                 <w:webHidden/>
               </w:rPr>
-              <w:instrText xml:space="preserve"> PAGEREF _Toc40287033 \h </w:instrText>
+              <w:instrText xml:space="preserve"> PAGEREF _Toc50230590 \h </w:instrText>
             </w:r>
             <w:r>
               <w:rPr>
@@ -868,7 +868,7 @@
               <w:lang w:val="es-AR" w:eastAsia="es-AR"/>
             </w:rPr>
           </w:pPr>
-          <w:hyperlink w:anchor="_Toc40287034" w:history="1">
+          <w:hyperlink w:anchor="_Toc50230591" w:history="1">
             <w:r>
               <w:rPr>
                 <w:rStyle w:val="Hipervnculo"/>
@@ -895,7 +895,7 @@
                 <w:noProof/>
                 <w:webHidden/>
               </w:rPr>
-              <w:instrText xml:space="preserve"> PAGEREF _Toc40287034 \h </w:instrText>
+              <w:instrText xml:space="preserve"> PAGEREF _Toc50230591 \h </w:instrText>
             </w:r>
             <w:r>
               <w:rPr>
@@ -939,7 +939,7 @@
               <w:lang w:val="es-AR" w:eastAsia="es-AR"/>
             </w:rPr>
           </w:pPr>
-          <w:hyperlink w:anchor="_Toc40287035" w:history="1">
+          <w:hyperlink w:anchor="_Toc50230592" w:history="1">
             <w:r>
               <w:rPr>
                 <w:rStyle w:val="Hipervnculo"/>
@@ -966,7 +966,7 @@
                 <w:noProof/>
                 <w:webHidden/>
               </w:rPr>
-              <w:instrText xml:space="preserve"> PAGEREF _Toc40287035 \h </w:instrText>
+              <w:instrText xml:space="preserve"> PAGEREF _Toc50230592 \h </w:instrText>
             </w:r>
             <w:r>
               <w:rPr>
@@ -1010,7 +1010,7 @@
               <w:lang w:val="es-AR" w:eastAsia="es-AR"/>
             </w:rPr>
           </w:pPr>
-          <w:hyperlink w:anchor="_Toc40287036" w:history="1">
+          <w:hyperlink w:anchor="_Toc50230593" w:history="1">
             <w:r>
               <w:rPr>
                 <w:rStyle w:val="Hipervnculo"/>
@@ -1037,7 +1037,7 @@
                 <w:noProof/>
                 <w:webHidden/>
               </w:rPr>
-              <w:instrText xml:space="preserve"> PAGEREF _Toc40287036 \h </w:instrText>
+              <w:instrText xml:space="preserve"> PAGEREF _Toc50230593 \h </w:instrText>
             </w:r>
             <w:r>
               <w:rPr>
@@ -1057,7 +1057,7 @@
                 <w:noProof/>
                 <w:webHidden/>
               </w:rPr>
-              <w:t>8</w:t>
+              <w:t>7</w:t>
             </w:r>
             <w:r>
               <w:rPr>
@@ -1081,7 +1081,7 @@
               <w:lang w:val="es-AR" w:eastAsia="es-AR"/>
             </w:rPr>
           </w:pPr>
-          <w:hyperlink w:anchor="_Toc40287037" w:history="1">
+          <w:hyperlink w:anchor="_Toc50230594" w:history="1">
             <w:r>
               <w:rPr>
                 <w:rStyle w:val="Hipervnculo"/>
@@ -1108,7 +1108,7 @@
                 <w:noProof/>
                 <w:webHidden/>
               </w:rPr>
-              <w:instrText xml:space="preserve"> PAGEREF _Toc40287037 \h </w:instrText>
+              <w:instrText xml:space="preserve"> PAGEREF _Toc50230594 \h </w:instrText>
             </w:r>
             <w:r>
               <w:rPr>
@@ -1128,7 +1128,7 @@
                 <w:noProof/>
                 <w:webHidden/>
               </w:rPr>
-              <w:t>8</w:t>
+              <w:t>7</w:t>
             </w:r>
             <w:r>
               <w:rPr>
@@ -1152,7 +1152,7 @@
               <w:lang w:val="es-AR" w:eastAsia="es-AR"/>
             </w:rPr>
           </w:pPr>
-          <w:hyperlink w:anchor="_Toc40287038" w:history="1">
+          <w:hyperlink w:anchor="_Toc50230595" w:history="1">
             <w:r>
               <w:rPr>
                 <w:rStyle w:val="Hipervnculo"/>
@@ -1179,7 +1179,7 @@
                 <w:noProof/>
                 <w:webHidden/>
               </w:rPr>
-              <w:instrText xml:space="preserve"> PAGEREF _Toc40287038 \h </w:instrText>
+              <w:instrText xml:space="preserve"> PAGEREF _Toc50230595 \h </w:instrText>
             </w:r>
             <w:r>
               <w:rPr>
@@ -1199,7 +1199,7 @@
                 <w:noProof/>
                 <w:webHidden/>
               </w:rPr>
-              <w:t>8</w:t>
+              <w:t>7</w:t>
             </w:r>
             <w:r>
               <w:rPr>
@@ -1259,7 +1259,7 @@
       </w:pPr>
       <w:bookmarkStart w:id="0" w:name="_Toc228206475"/>
       <w:bookmarkStart w:id="1" w:name="_Toc234686580"/>
-      <w:bookmarkStart w:id="2" w:name="_Toc40287030"/>
+      <w:bookmarkStart w:id="2" w:name="_Toc50230587"/>
       <w:r>
         <w:t>Descripción</w:t>
       </w:r>
@@ -1280,7 +1280,7 @@
         <w:ind w:left="720"/>
       </w:pPr>
       <w:r>
-        <w:t>Además podrá ver y gestionar las asignaturas correlativas como así también el Equipo de Cátedra Docente</w:t>
+        <w:t>Además podrá ver y gestionar el Equipo de Cátedra Docente</w:t>
       </w:r>
       <w:r>
         <w:t xml:space="preserve"> de cada asignatura.</w:t>
@@ -1292,7 +1292,7 @@
       </w:pPr>
       <w:bookmarkStart w:id="3" w:name="_Toc228206476"/>
       <w:bookmarkStart w:id="4" w:name="_Toc234686581"/>
-      <w:bookmarkStart w:id="5" w:name="_Toc40287031"/>
+      <w:bookmarkStart w:id="5" w:name="_Toc50230588"/>
       <w:r>
         <w:t>Actores del CU</w:t>
       </w:r>
@@ -1314,7 +1314,7 @@
       </w:pPr>
       <w:bookmarkStart w:id="6" w:name="_Toc228206477"/>
       <w:bookmarkStart w:id="7" w:name="_Toc234686582"/>
-      <w:bookmarkStart w:id="8" w:name="_Toc40287032"/>
+      <w:bookmarkStart w:id="8" w:name="_Toc50230589"/>
       <w:r>
         <w:t>Precondiciones</w:t>
       </w:r>
@@ -1339,7 +1339,7 @@
       </w:pPr>
       <w:bookmarkStart w:id="9" w:name="_Toc228206478"/>
       <w:bookmarkStart w:id="10" w:name="_Toc234686583"/>
-      <w:bookmarkStart w:id="11" w:name="_Toc40287033"/>
+      <w:bookmarkStart w:id="11" w:name="_Toc50230590"/>
       <w:r>
         <w:t>Flujo de Eventos Normal</w:t>
       </w:r>
@@ -1386,7 +1386,13 @@
         <w:rPr>
           <w:lang w:val="es-ES"/>
         </w:rPr>
-        <w:t>n listado de Asignaturas y cuatro</w:t>
+        <w:t>n</w:t>
+      </w:r>
+      <w:r>
+        <w:rPr>
+          <w:lang w:val="es-ES"/>
+        </w:rPr>
+        <w:t xml:space="preserve"> listado de Asignaturas y tres</w:t>
       </w:r>
       <w:r>
         <w:rPr>
@@ -1422,13 +1428,25 @@
         <w:rPr>
           <w:lang w:val="es-ES"/>
         </w:rPr>
-        <w:t>, "Ver Equipo de Cátedra" y "Ver Asignaturas Correlativas"</w:t>
-      </w:r>
-      <w:r>
-        <w:rPr>
-          <w:lang w:val="es-ES"/>
-        </w:rPr>
-        <w:t xml:space="preserve"> y existe un botón para crear una nueva Asignatura. </w:t>
+        <w:t xml:space="preserve"> y</w:t>
+      </w:r>
+      <w:r>
+        <w:rPr>
+          <w:lang w:val="es-ES"/>
+        </w:rPr>
+        <w:t xml:space="preserve"> "Ver Equipo de Cátedra"</w:t>
+      </w:r>
+      <w:r>
+        <w:rPr>
+          <w:lang w:val="es-ES"/>
+        </w:rPr>
+        <w:t xml:space="preserve"> </w:t>
+      </w:r>
+      <w:r>
+        <w:rPr>
+          <w:lang w:val="es-ES"/>
+        </w:rPr>
+        <w:t xml:space="preserve">y existe un botón para crear una nueva Asignatura. </w:t>
       </w:r>
     </w:p>
     <w:p>
@@ -1522,25 +1540,6 @@
     <w:p>
       <w:pPr>
         <w:pStyle w:val="PSI-Normal"/>
-        <w:numPr>
-          <w:ilvl w:val="0"/>
-          <w:numId w:val="13"/>
-        </w:numPr>
-        <w:spacing w:before="0" w:line="240" w:lineRule="auto"/>
-        <w:rPr>
-          <w:lang w:val="es-ES"/>
-        </w:rPr>
-      </w:pPr>
-      <w:r>
-        <w:rPr>
-          <w:lang w:val="es-ES"/>
-        </w:rPr>
-        <w:t>Si el empleado de Secretaría Académica presiona el botón “Ver Asignaturas Correlativas” continúa en el flujo alternativo 5 “Asignaturas Correlativas”.</w:t>
-      </w:r>
-    </w:p>
-    <w:p>
-      <w:pPr>
-        <w:pStyle w:val="PSI-Normal"/>
         <w:spacing w:before="0" w:line="240" w:lineRule="auto"/>
         <w:ind w:left="720" w:firstLine="0"/>
         <w:rPr>
@@ -1559,7 +1558,7 @@
       </w:pPr>
       <w:bookmarkStart w:id="12" w:name="_Toc228206479"/>
       <w:bookmarkStart w:id="13" w:name="_Toc234686584"/>
-      <w:bookmarkStart w:id="14" w:name="_Toc40287034"/>
+      <w:bookmarkStart w:id="14" w:name="_Toc50230591"/>
       <w:proofErr w:type="spellStart"/>
       <w:r>
         <w:t>Poscondiciones</w:t>
@@ -1619,11 +1618,6 @@
     <w:p>
       <w:pPr>
         <w:pStyle w:val="PSI-Normal"/>
-      </w:pPr>
-    </w:p>
-    <w:p>
-      <w:pPr>
-        <w:pStyle w:val="PSI-Normal"/>
         <w:rPr>
           <w:u w:val="single"/>
         </w:rPr>
@@ -1632,29 +1626,34 @@
         <w:rPr>
           <w:u w:val="single"/>
         </w:rPr>
+        <w:t xml:space="preserve">3. Baja de Asignatura: </w:t>
+      </w:r>
+    </w:p>
+    <w:p>
+      <w:pPr>
+        <w:pStyle w:val="PSI-Normal"/>
+      </w:pPr>
+      <w:r>
+        <w:t xml:space="preserve">El sistema da de baja una Asignatura exitosamente y queda a la espera de una acción. </w:t>
+      </w:r>
+    </w:p>
+    <w:p>
+      <w:pPr>
+        <w:pStyle w:val="PSI-Normal"/>
+      </w:pPr>
+    </w:p>
+    <w:p>
+      <w:pPr>
+        <w:pStyle w:val="PSI-Normal"/>
+        <w:rPr>
+          <w:u w:val="single"/>
+        </w:rPr>
+      </w:pPr>
+      <w:r>
+        <w:rPr>
+          <w:u w:val="single"/>
+        </w:rPr>
         <w:lastRenderedPageBreak/>
-        <w:t xml:space="preserve">3. Baja de Asignatura: </w:t>
-      </w:r>
-    </w:p>
-    <w:p>
-      <w:pPr>
-        <w:pStyle w:val="PSI-Normal"/>
-      </w:pPr>
-      <w:r>
-        <w:t xml:space="preserve">El sistema da de baja una Asignatura exitosamente y queda a la espera de una acción. </w:t>
-      </w:r>
-    </w:p>
-    <w:p>
-      <w:pPr>
-        <w:pStyle w:val="PSI-Normal"/>
-        <w:rPr>
-          <w:u w:val="single"/>
-        </w:rPr>
-      </w:pPr>
-      <w:r>
-        <w:rPr>
-          <w:u w:val="single"/>
-        </w:rPr>
         <w:t xml:space="preserve">4. Equipo de Cátedra: </w:t>
       </w:r>
     </w:p>
@@ -1664,34 +1663,6 @@
       </w:pPr>
       <w:r>
         <w:t>El sistema vincula/ desvincula un profesor del Equipo de Cátedra exitosamente y queda a la espera de una acción.</w:t>
-      </w:r>
-    </w:p>
-    <w:p>
-      <w:pPr>
-        <w:pStyle w:val="PSI-Normal"/>
-        <w:rPr>
-          <w:u w:val="single"/>
-        </w:rPr>
-      </w:pPr>
-      <w:r>
-        <w:rPr>
-          <w:u w:val="single"/>
-        </w:rPr>
-        <w:t>5. Asignaturas Correlativas:</w:t>
-      </w:r>
-    </w:p>
-    <w:p>
-      <w:pPr>
-        <w:pStyle w:val="PSI-Normal"/>
-      </w:pPr>
-      <w:r>
-        <w:t xml:space="preserve">El sistema vincula/ </w:t>
-      </w:r>
-      <w:r>
-        <w:t>elimina</w:t>
-      </w:r>
-      <w:r>
-        <w:t xml:space="preserve"> una asignatura como correlativa de la actual exitosamente y queda a la espera de una acción.</w:t>
       </w:r>
     </w:p>
     <w:p>
@@ -1710,7 +1681,7 @@
       </w:pPr>
       <w:bookmarkStart w:id="15" w:name="_Toc228206480"/>
       <w:bookmarkStart w:id="16" w:name="_Toc234686585"/>
-      <w:bookmarkStart w:id="17" w:name="_Toc40287035"/>
+      <w:bookmarkStart w:id="17" w:name="_Toc50230592"/>
       <w:r>
         <w:t>Flujo de Eventos Alternativo</w:t>
       </w:r>
@@ -1720,6 +1691,11 @@
     </w:p>
     <w:p>
       <w:pPr>
+        <w:pStyle w:val="PSI-Ttulo1"/>
+      </w:pPr>
+    </w:p>
+    <w:p>
+      <w:pPr>
         <w:pStyle w:val="PSI-Normal"/>
         <w:rPr>
           <w:u w:val="single"/>
@@ -2081,6 +2057,7 @@
         <w:rPr>
           <w:lang w:val="es-ES"/>
         </w:rPr>
+        <w:lastRenderedPageBreak/>
         <w:t>4.1.2 El</w:t>
       </w:r>
       <w:r>
@@ -2505,27 +2482,51 @@
     </w:p>
     <w:p>
       <w:pPr>
-        <w:pStyle w:val="PSI-Normal"/>
-        <w:rPr>
+        <w:pStyle w:val="PSI-Comentario"/>
+        <w:rPr>
+          <w:i w:val="0"/>
+          <w:color w:val="auto"/>
           <w:u w:val="single"/>
         </w:rPr>
       </w:pPr>
     </w:p>
     <w:p>
       <w:pPr>
+        <w:pStyle w:val="PSI-Comentario"/>
+        <w:rPr>
+          <w:lang w:val="es-ES"/>
+        </w:rPr>
+      </w:pPr>
+    </w:p>
+    <w:p>
+      <w:pPr>
+        <w:pStyle w:val="PSI-Comentario"/>
+        <w:rPr>
+          <w:lang w:val="es-ES"/>
+        </w:rPr>
+      </w:pPr>
+    </w:p>
+    <w:p>
+      <w:pPr>
         <w:pStyle w:val="PSI-Normal"/>
         <w:rPr>
           <w:u w:val="single"/>
         </w:rPr>
       </w:pPr>
-    </w:p>
-    <w:p>
-      <w:pPr>
-        <w:pStyle w:val="PSI-Normal"/>
+      <w:r>
         <w:rPr>
           <w:u w:val="single"/>
         </w:rPr>
-      </w:pPr>
+        <w:t xml:space="preserve">Excepción 1: </w:t>
+      </w:r>
+    </w:p>
+    <w:p>
+      <w:pPr>
+        <w:pStyle w:val="PSI-Normal"/>
+      </w:pPr>
+      <w:r>
+        <w:t>El empleado de Secretaría Académica cancele la operación.</w:t>
+      </w:r>
     </w:p>
     <w:p>
       <w:pPr>
@@ -2538,669 +2539,57 @@
         <w:rPr>
           <w:u w:val="single"/>
         </w:rPr>
+        <w:t xml:space="preserve">Excepción 2: </w:t>
+      </w:r>
+    </w:p>
+    <w:p>
+      <w:pPr>
+        <w:pStyle w:val="PSI-Normal"/>
+      </w:pPr>
+      <w:r>
+        <w:t>El código de asignatura ya existe en el sistema.</w:t>
+      </w:r>
+    </w:p>
+    <w:p>
+      <w:pPr>
+        <w:pStyle w:val="PSI-Normal"/>
+        <w:rPr>
+          <w:u w:val="single"/>
+        </w:rPr>
+      </w:pPr>
+      <w:r>
+        <w:rPr>
+          <w:u w:val="single"/>
+        </w:rPr>
         <w:lastRenderedPageBreak/>
-        <w:t>Flujo Alternativo 5</w:t>
-      </w:r>
-      <w:r>
+        <w:t xml:space="preserve">Excepción 3: </w:t>
+      </w:r>
+    </w:p>
+    <w:p>
+      <w:pPr>
+        <w:pStyle w:val="PSI-Normal"/>
+      </w:pPr>
+      <w:r>
+        <w:t>La Asignatura tenga programas que se encuentren publicados en el sistema.</w:t>
+      </w:r>
+    </w:p>
+    <w:p>
+      <w:pPr>
+        <w:pStyle w:val="PSI-Normal"/>
         <w:rPr>
           <w:u w:val="single"/>
         </w:rPr>
-        <w:t xml:space="preserve">: </w:t>
-      </w:r>
-    </w:p>
-    <w:p>
-      <w:pPr>
-        <w:pStyle w:val="PSI-Normal"/>
-        <w:rPr>
-          <w:lang w:val="es-ES"/>
-        </w:rPr>
-      </w:pPr>
-      <w:r>
-        <w:rPr>
-          <w:lang w:val="es-ES"/>
-        </w:rPr>
-        <w:t>6.1 "Asignaturas Correlativas</w:t>
-      </w:r>
-      <w:r>
-        <w:rPr>
-          <w:lang w:val="es-ES"/>
-        </w:rPr>
-        <w:t>"</w:t>
-      </w:r>
-    </w:p>
-    <w:p>
-      <w:pPr>
-        <w:pStyle w:val="PSI-Normal"/>
+      </w:pPr>
+      <w:r>
         <w:rPr>
           <w:u w:val="single"/>
         </w:rPr>
-      </w:pPr>
-      <w:r>
-        <w:rPr>
-          <w:lang w:val="es-ES"/>
-        </w:rPr>
-        <w:tab/>
-        <w:t>6.1.1 Se presenta al empleado de Secretaría Académica la pantalla "</w:t>
-      </w:r>
-      <w:r>
-        <w:rPr>
-          <w:lang w:val="es-ES"/>
-        </w:rPr>
-        <w:t>Asignaturas Correlativas</w:t>
-      </w:r>
-      <w:r>
-        <w:rPr>
-          <w:lang w:val="es-ES"/>
-        </w:rPr>
-        <w:t xml:space="preserve">" </w:t>
-      </w:r>
-      <w:r>
-        <w:rPr>
-          <w:lang w:val="es-ES"/>
-        </w:rPr>
-        <w:t>donde se lista</w:t>
-      </w:r>
-      <w:r>
-        <w:rPr>
-          <w:lang w:val="es-ES"/>
-        </w:rPr>
-        <w:t>n</w:t>
-      </w:r>
-      <w:r>
-        <w:rPr>
-          <w:lang w:val="es-ES"/>
-        </w:rPr>
-        <w:t xml:space="preserve"> </w:t>
-      </w:r>
-      <w:r>
-        <w:rPr>
-          <w:lang w:val="es-ES"/>
-        </w:rPr>
-        <w:t>las asignaturas correlativas</w:t>
-      </w:r>
-      <w:r>
-        <w:rPr>
-          <w:lang w:val="es-ES"/>
-        </w:rPr>
-        <w:t xml:space="preserve"> de la asignatur</w:t>
-      </w:r>
-      <w:r>
-        <w:rPr>
-          <w:lang w:val="es-ES"/>
-        </w:rPr>
-        <w:t>a en cuestión</w:t>
-      </w:r>
-      <w:r>
-        <w:rPr>
-          <w:lang w:val="es-ES"/>
-        </w:rPr>
-        <w:t>, donde además se podrá agregar un</w:t>
-      </w:r>
-      <w:r>
-        <w:rPr>
-          <w:lang w:val="es-ES"/>
-        </w:rPr>
-        <w:t>a</w:t>
-      </w:r>
-      <w:r>
-        <w:rPr>
-          <w:lang w:val="es-ES"/>
-        </w:rPr>
-        <w:t xml:space="preserve"> nuev</w:t>
-      </w:r>
-      <w:r>
-        <w:rPr>
-          <w:lang w:val="es-ES"/>
-        </w:rPr>
-        <w:t>a</w:t>
-      </w:r>
-      <w:r>
-        <w:rPr>
-          <w:lang w:val="es-ES"/>
-        </w:rPr>
-        <w:t xml:space="preserve"> </w:t>
-      </w:r>
-      <w:r>
-        <w:rPr>
-          <w:lang w:val="es-ES"/>
-        </w:rPr>
-        <w:t xml:space="preserve">correlativa, junto al requisito y tipo de </w:t>
-      </w:r>
-      <w:proofErr w:type="spellStart"/>
-      <w:r>
-        <w:rPr>
-          <w:lang w:val="es-ES"/>
-        </w:rPr>
-        <w:t>correlatividad</w:t>
-      </w:r>
-      <w:proofErr w:type="spellEnd"/>
-      <w:r>
-        <w:rPr>
-          <w:lang w:val="es-ES"/>
-        </w:rPr>
-        <w:t>, como así también se podrá</w:t>
-      </w:r>
-      <w:r>
-        <w:rPr>
-          <w:lang w:val="es-ES"/>
-        </w:rPr>
-        <w:t>n</w:t>
-      </w:r>
-      <w:r>
-        <w:rPr>
-          <w:lang w:val="es-ES"/>
-        </w:rPr>
-        <w:t xml:space="preserve"> </w:t>
-      </w:r>
-      <w:r>
-        <w:rPr>
-          <w:lang w:val="es-ES"/>
-        </w:rPr>
-        <w:t>eliminar</w:t>
-      </w:r>
-      <w:r>
-        <w:rPr>
-          <w:lang w:val="es-ES"/>
-        </w:rPr>
-        <w:t xml:space="preserve"> l</w:t>
-      </w:r>
-      <w:r>
-        <w:rPr>
-          <w:lang w:val="es-ES"/>
-        </w:rPr>
-        <w:t>a</w:t>
-      </w:r>
-      <w:r>
-        <w:rPr>
-          <w:lang w:val="es-ES"/>
-        </w:rPr>
-        <w:t>s mism</w:t>
-      </w:r>
-      <w:r>
-        <w:rPr>
-          <w:lang w:val="es-ES"/>
-        </w:rPr>
-        <w:t>a</w:t>
-      </w:r>
-      <w:r>
-        <w:rPr>
-          <w:lang w:val="es-ES"/>
-        </w:rPr>
-        <w:t xml:space="preserve">s.  </w:t>
-      </w:r>
-    </w:p>
-    <w:p>
-      <w:pPr>
-        <w:pStyle w:val="PSI-Normal"/>
-        <w:rPr>
-          <w:lang w:val="es-ES"/>
-        </w:rPr>
-      </w:pPr>
-      <w:r>
-        <w:rPr>
-          <w:lang w:val="es-ES"/>
-        </w:rPr>
-        <w:tab/>
-      </w:r>
-      <w:r>
-        <w:rPr>
-          <w:lang w:val="es-ES"/>
-        </w:rPr>
-        <w:tab/>
-        <w:t xml:space="preserve">6.1.1.1 Agregar correlativa: </w:t>
-      </w:r>
-    </w:p>
-    <w:p>
-      <w:pPr>
-        <w:pStyle w:val="PSI-Normal"/>
-        <w:rPr>
-          <w:lang w:val="es-ES"/>
-        </w:rPr>
-      </w:pPr>
-      <w:r>
-        <w:rPr>
-          <w:lang w:val="es-ES"/>
-        </w:rPr>
-        <w:tab/>
-      </w:r>
-      <w:r>
-        <w:rPr>
-          <w:lang w:val="es-ES"/>
-        </w:rPr>
-        <w:tab/>
-      </w:r>
-      <w:r>
-        <w:rPr>
-          <w:lang w:val="es-ES"/>
-        </w:rPr>
-        <w:tab/>
-        <w:t xml:space="preserve">6.1.1.1.1 El empleado de Secretaría Académica selecciona la asignatura, el requisito y tipo de </w:t>
-      </w:r>
-      <w:proofErr w:type="spellStart"/>
-      <w:r>
-        <w:rPr>
-          <w:lang w:val="es-ES"/>
-        </w:rPr>
-        <w:t>correlatividad</w:t>
-      </w:r>
-      <w:proofErr w:type="spellEnd"/>
-      <w:r>
-        <w:rPr>
-          <w:lang w:val="es-ES"/>
-        </w:rPr>
-        <w:t>.</w:t>
-      </w:r>
-    </w:p>
-    <w:p>
-      <w:pPr>
-        <w:pStyle w:val="PSI-Normal"/>
-        <w:rPr>
-          <w:lang w:val="es-ES"/>
-        </w:rPr>
-      </w:pPr>
-      <w:r>
-        <w:rPr>
-          <w:lang w:val="es-ES"/>
-        </w:rPr>
-        <w:tab/>
-      </w:r>
-      <w:r>
-        <w:rPr>
-          <w:lang w:val="es-ES"/>
-        </w:rPr>
-        <w:tab/>
-      </w:r>
-      <w:r>
-        <w:rPr>
-          <w:lang w:val="es-ES"/>
-        </w:rPr>
-        <w:tab/>
-        <w:t>6.1.1.1.2 El empleado de Secretaría Académica presiona el botón "Agregar Asignatura".</w:t>
-      </w:r>
-    </w:p>
-    <w:p>
-      <w:pPr>
-        <w:pStyle w:val="PSI-Normal"/>
-        <w:rPr>
-          <w:lang w:val="es-ES"/>
-        </w:rPr>
-      </w:pPr>
-      <w:r>
-        <w:rPr>
-          <w:lang w:val="es-ES"/>
-        </w:rPr>
-        <w:tab/>
-      </w:r>
-      <w:r>
-        <w:rPr>
-          <w:lang w:val="es-ES"/>
-        </w:rPr>
-        <w:tab/>
-      </w:r>
-      <w:r>
-        <w:rPr>
-          <w:lang w:val="es-ES"/>
-        </w:rPr>
-        <w:tab/>
-        <w:t>6.1.1.1.3 La asignatura</w:t>
-      </w:r>
-      <w:r>
-        <w:rPr>
-          <w:lang w:val="es-ES"/>
-        </w:rPr>
-        <w:t xml:space="preserve"> correlativa</w:t>
-      </w:r>
-      <w:r>
-        <w:rPr>
-          <w:lang w:val="es-ES"/>
-        </w:rPr>
-        <w:t xml:space="preserve"> se vincula a la actual.</w:t>
-      </w:r>
-    </w:p>
-    <w:p>
-      <w:pPr>
-        <w:pStyle w:val="PSI-Normal"/>
-        <w:rPr>
-          <w:lang w:val="es-ES"/>
-        </w:rPr>
-      </w:pPr>
-      <w:r>
-        <w:rPr>
-          <w:lang w:val="es-ES"/>
-        </w:rPr>
-        <w:tab/>
-      </w:r>
-      <w:r>
-        <w:rPr>
-          <w:lang w:val="es-ES"/>
-        </w:rPr>
-        <w:tab/>
-      </w:r>
-      <w:r>
-        <w:rPr>
-          <w:lang w:val="es-ES"/>
-        </w:rPr>
-        <w:t>6</w:t>
-      </w:r>
-      <w:r>
-        <w:rPr>
-          <w:lang w:val="es-ES"/>
-        </w:rPr>
-        <w:t xml:space="preserve">.1.1.2 </w:t>
-      </w:r>
-      <w:r>
-        <w:rPr>
-          <w:lang w:val="es-ES"/>
-        </w:rPr>
-        <w:t>Eliminar correlativa</w:t>
-      </w:r>
-      <w:r>
-        <w:rPr>
-          <w:lang w:val="es-ES"/>
-        </w:rPr>
-        <w:t xml:space="preserve">: </w:t>
-      </w:r>
-    </w:p>
-    <w:p>
-      <w:pPr>
-        <w:pStyle w:val="PSI-Normal"/>
-        <w:rPr>
-          <w:lang w:val="es-ES"/>
-        </w:rPr>
-      </w:pPr>
-      <w:r>
-        <w:rPr>
-          <w:lang w:val="es-ES"/>
-        </w:rPr>
-        <w:tab/>
-      </w:r>
-      <w:r>
-        <w:rPr>
-          <w:lang w:val="es-ES"/>
-        </w:rPr>
-        <w:tab/>
-      </w:r>
-      <w:r>
-        <w:rPr>
-          <w:lang w:val="es-ES"/>
-        </w:rPr>
-        <w:tab/>
-      </w:r>
-      <w:r>
-        <w:rPr>
-          <w:lang w:val="es-ES"/>
-        </w:rPr>
-        <w:t>6</w:t>
-      </w:r>
-      <w:r>
-        <w:rPr>
-          <w:lang w:val="es-ES"/>
-        </w:rPr>
-        <w:t>.1.1.2.1 El empleado de Secretaría Académica presiona el botón "</w:t>
-      </w:r>
-      <w:r>
-        <w:rPr>
-          <w:lang w:val="es-ES"/>
-        </w:rPr>
-        <w:t>Elimin</w:t>
-      </w:r>
-      <w:r>
-        <w:rPr>
-          <w:lang w:val="es-ES"/>
-        </w:rPr>
-        <w:t>ar"</w:t>
-      </w:r>
-    </w:p>
-    <w:p>
-      <w:pPr>
-        <w:pStyle w:val="PSI-Normal"/>
-        <w:ind w:left="360" w:firstLine="0"/>
-        <w:rPr>
-          <w:lang w:val="es-ES"/>
-        </w:rPr>
-      </w:pPr>
-      <w:r>
-        <w:rPr>
-          <w:lang w:val="es-ES"/>
-        </w:rPr>
-        <w:tab/>
-      </w:r>
-      <w:r>
-        <w:rPr>
-          <w:lang w:val="es-ES"/>
-        </w:rPr>
-        <w:tab/>
-      </w:r>
-      <w:r>
-        <w:rPr>
-          <w:lang w:val="es-ES"/>
-        </w:rPr>
-        <w:t>6</w:t>
-      </w:r>
-      <w:r>
-        <w:rPr>
-          <w:lang w:val="es-ES"/>
-        </w:rPr>
-        <w:t>.1.1.2.2 Se presenta al empleado de Secretaría Académica un mensaje de confirmación.</w:t>
-      </w:r>
-    </w:p>
-    <w:p>
-      <w:pPr>
-        <w:pStyle w:val="PSI-Normal"/>
-        <w:ind w:left="360" w:firstLine="0"/>
-        <w:rPr>
-          <w:lang w:val="es-ES"/>
-        </w:rPr>
-      </w:pPr>
-      <w:r>
-        <w:rPr>
-          <w:lang w:val="es-ES"/>
-        </w:rPr>
-        <w:tab/>
-      </w:r>
-      <w:r>
-        <w:rPr>
-          <w:lang w:val="es-ES"/>
-        </w:rPr>
-        <w:tab/>
-      </w:r>
-      <w:r>
-        <w:rPr>
-          <w:lang w:val="es-ES"/>
-        </w:rPr>
-        <w:t>6</w:t>
-      </w:r>
-      <w:r>
-        <w:rPr>
-          <w:lang w:val="es-ES"/>
-        </w:rPr>
-        <w:t>.1.1.2.3 El</w:t>
-      </w:r>
-      <w:r>
-        <w:rPr>
-          <w:lang w:val="es-ES"/>
-        </w:rPr>
-        <w:t xml:space="preserve"> empleado de Secretaría</w:t>
-      </w:r>
-      <w:r>
-        <w:rPr>
-          <w:lang w:val="es-ES"/>
-        </w:rPr>
-        <w:t xml:space="preserve"> Académica presiona el botón “Confirmar”.</w:t>
-      </w:r>
-    </w:p>
-    <w:p>
-      <w:pPr>
-        <w:pStyle w:val="PSI-Normal"/>
-        <w:ind w:left="360" w:firstLine="0"/>
-        <w:rPr>
-          <w:lang w:val="es-ES"/>
-        </w:rPr>
-      </w:pPr>
-      <w:r>
-        <w:rPr>
-          <w:lang w:val="es-ES"/>
-        </w:rPr>
-        <w:tab/>
-      </w:r>
-      <w:r>
-        <w:rPr>
-          <w:lang w:val="es-ES"/>
-        </w:rPr>
-        <w:tab/>
-      </w:r>
-      <w:r>
-        <w:rPr>
-          <w:lang w:val="es-ES"/>
-        </w:rPr>
-        <w:t>6</w:t>
-      </w:r>
-      <w:r>
-        <w:rPr>
-          <w:lang w:val="es-ES"/>
-        </w:rPr>
-        <w:t xml:space="preserve">.1.1.2.4 </w:t>
-      </w:r>
-      <w:r>
-        <w:rPr>
-          <w:lang w:val="es-ES"/>
-        </w:rPr>
-        <w:t>La asignatura correlativa se ha eliminado</w:t>
-      </w:r>
-      <w:r>
-        <w:rPr>
-          <w:lang w:val="es-ES"/>
-        </w:rPr>
-        <w:t xml:space="preserve"> satisfactoriamente del </w:t>
-      </w:r>
-      <w:r>
-        <w:rPr>
-          <w:lang w:val="es-ES"/>
-        </w:rPr>
-        <w:t xml:space="preserve">listado de </w:t>
-      </w:r>
-      <w:proofErr w:type="spellStart"/>
-      <w:r>
-        <w:rPr>
-          <w:lang w:val="es-ES"/>
-        </w:rPr>
-        <w:t>correlatividades</w:t>
-      </w:r>
-      <w:proofErr w:type="spellEnd"/>
-      <w:r>
-        <w:rPr>
-          <w:lang w:val="es-ES"/>
-        </w:rPr>
-        <w:t>.</w:t>
-      </w:r>
-    </w:p>
-    <w:p>
-      <w:pPr>
-        <w:pStyle w:val="PSI-Comentario"/>
-        <w:rPr>
-          <w:lang w:val="es-ES"/>
-        </w:rPr>
-      </w:pPr>
-    </w:p>
-    <w:p>
-      <w:pPr>
-        <w:pStyle w:val="PSI-Comentario"/>
-        <w:rPr>
-          <w:lang w:val="es-ES"/>
-        </w:rPr>
-      </w:pPr>
-    </w:p>
-    <w:p>
-      <w:pPr>
-        <w:pStyle w:val="PSI-Comentario"/>
-        <w:rPr>
-          <w:lang w:val="es-ES"/>
-        </w:rPr>
-      </w:pPr>
-    </w:p>
-    <w:p>
-      <w:pPr>
-        <w:pStyle w:val="PSI-Normal"/>
+        <w:t>Excepción 4</w:t>
+      </w:r>
+      <w:r>
         <w:rPr>
           <w:u w:val="single"/>
         </w:rPr>
-      </w:pPr>
-      <w:r>
-        <w:rPr>
-          <w:u w:val="single"/>
-        </w:rPr>
-        <w:t xml:space="preserve">Excepción 1: </w:t>
-      </w:r>
-    </w:p>
-    <w:p>
-      <w:pPr>
-        <w:pStyle w:val="PSI-Normal"/>
-      </w:pPr>
-      <w:r>
-        <w:t>El empleado de Secretaría Académica cancele la operación.</w:t>
-      </w:r>
-    </w:p>
-    <w:p>
-      <w:pPr>
-        <w:pStyle w:val="PSI-Normal"/>
-        <w:rPr>
-          <w:u w:val="single"/>
-        </w:rPr>
-      </w:pPr>
-      <w:r>
-        <w:rPr>
-          <w:u w:val="single"/>
-        </w:rPr>
-        <w:t xml:space="preserve">Excepción 2: </w:t>
-      </w:r>
-    </w:p>
-    <w:p>
-      <w:pPr>
-        <w:pStyle w:val="PSI-Normal"/>
-      </w:pPr>
-      <w:r>
-        <w:t>El código de asignatura ya existe en el sistema.</w:t>
-      </w:r>
-    </w:p>
-    <w:p>
-      <w:pPr>
-        <w:pStyle w:val="PSI-Normal"/>
-        <w:rPr>
-          <w:u w:val="single"/>
-        </w:rPr>
-      </w:pPr>
-      <w:r>
-        <w:rPr>
-          <w:u w:val="single"/>
-        </w:rPr>
-        <w:t xml:space="preserve">Excepción 3: </w:t>
-      </w:r>
-    </w:p>
-    <w:p>
-      <w:pPr>
-        <w:pStyle w:val="PSI-Normal"/>
-      </w:pPr>
-      <w:r>
-        <w:t>La Asignatura tenga programas que se encuentren publicados en el sistema.</w:t>
-      </w:r>
-    </w:p>
-    <w:p>
-      <w:pPr>
-        <w:pStyle w:val="PSI-Normal"/>
-        <w:rPr>
-          <w:u w:val="single"/>
-        </w:rPr>
-      </w:pPr>
-      <w:r>
-        <w:rPr>
-          <w:u w:val="single"/>
-        </w:rPr>
-        <w:t>Excepción 4</w:t>
-      </w:r>
-      <w:r>
-        <w:rPr>
-          <w:u w:val="single"/>
-        </w:rPr>
         <w:t>:</w:t>
       </w:r>
     </w:p>
@@ -3210,41 +2599,6 @@
       </w:pPr>
       <w:r>
         <w:t>El profesor ya forme parte del equipo de cátedra.</w:t>
-      </w:r>
-    </w:p>
-    <w:p>
-      <w:pPr>
-        <w:pStyle w:val="PSI-Normal"/>
-        <w:rPr>
-          <w:u w:val="single"/>
-        </w:rPr>
-      </w:pPr>
-      <w:r>
-        <w:rPr>
-          <w:u w:val="single"/>
-        </w:rPr>
-        <w:lastRenderedPageBreak/>
-        <w:t>Excepción 5</w:t>
-      </w:r>
-      <w:r>
-        <w:rPr>
-          <w:u w:val="single"/>
-        </w:rPr>
-        <w:t>:</w:t>
-      </w:r>
-    </w:p>
-    <w:p>
-      <w:pPr>
-        <w:pStyle w:val="PSI-Normal"/>
-      </w:pPr>
-      <w:r>
-        <w:t>La asignatura correlativa ya forme parte de</w:t>
-      </w:r>
-      <w:r>
-        <w:t>l</w:t>
-      </w:r>
-      <w:r>
-        <w:t xml:space="preserve"> listado de correlativas.</w:t>
       </w:r>
     </w:p>
     <w:p>
@@ -3276,7 +2630,7 @@
       <w:pPr>
         <w:pStyle w:val="PSI-Ttulo1"/>
       </w:pPr>
-      <w:bookmarkStart w:id="20" w:name="_Toc40287036"/>
+      <w:bookmarkStart w:id="20" w:name="_Toc50230593"/>
       <w:r>
         <w:t>Diagramas Asociados</w:t>
       </w:r>
@@ -3294,7 +2648,7 @@
       <w:pPr>
         <w:pStyle w:val="PSI-Ttulo2"/>
       </w:pPr>
-      <w:bookmarkStart w:id="21" w:name="_Toc40287037"/>
+      <w:bookmarkStart w:id="21" w:name="_Toc50230594"/>
       <w:r>
         <w:t>Diagrama de Casos de Uso</w:t>
       </w:r>
@@ -3318,9 +2672,9 @@
         </w:rPr>
         <w:drawing>
           <wp:inline distT="0" distB="0" distL="0" distR="0">
-            <wp:extent cx="5400040" cy="2376285"/>
+            <wp:extent cx="5400040" cy="2499888"/>
             <wp:effectExtent l="19050" t="0" r="0" b="0"/>
-            <wp:docPr id="2" name="Imagen 1" descr="C:\xampp\htdocs\vaspa\Elaboración\Diagramas de CU individuales\Diagrama de Casos de Uso - Gestionar Asignatura.jpg"/>
+            <wp:docPr id="8" name="Imagen 1" descr="C:\xampp\htdocs\vaspa\Elaboración\Diagramas de CU individuales\Diagrama de Casos de Uso - Gestionar Asignatura.jpg"/>
             <wp:cNvGraphicFramePr>
               <a:graphicFrameLocks xmlns:a="http://schemas.openxmlformats.org/drawingml/2006/main" noChangeAspect="1"/>
             </wp:cNvGraphicFramePr>
@@ -3343,7 +2697,7 @@
                   <pic:spPr bwMode="auto">
                     <a:xfrm>
                       <a:off x="0" y="0"/>
-                      <a:ext cx="5400040" cy="2376285"/>
+                      <a:ext cx="5400040" cy="2499888"/>
                     </a:xfrm>
                     <a:prstGeom prst="rect">
                       <a:avLst/>
@@ -3392,17 +2746,7 @@
       <w:pPr>
         <w:pStyle w:val="PSI-Ttulo2"/>
       </w:pPr>
-    </w:p>
-    <w:p>
-      <w:pPr>
-        <w:pStyle w:val="PSI-Ttulo2"/>
-      </w:pPr>
-    </w:p>
-    <w:p>
-      <w:pPr>
-        <w:pStyle w:val="PSI-Ttulo2"/>
-      </w:pPr>
-      <w:bookmarkStart w:id="22" w:name="_Toc40287038"/>
+      <w:bookmarkStart w:id="22" w:name="_Toc50230595"/>
       <w:r>
         <w:t>Diagrama de Secuencia</w:t>
       </w:r>
@@ -3839,87 +3183,12 @@
     </w:p>
     <w:p>
       <w:pPr>
-        <w:pStyle w:val="PSI-Normal"/>
-      </w:pPr>
-    </w:p>
-    <w:p>
-      <w:pPr>
-        <w:pStyle w:val="PSI-Normal"/>
-      </w:pPr>
-    </w:p>
-    <w:p>
-      <w:pPr>
-        <w:pStyle w:val="PSI-Normal"/>
-      </w:pPr>
-      <w:r>
-        <w:lastRenderedPageBreak/>
-        <w:t>Asignaturas Correlativas</w:t>
-      </w:r>
-    </w:p>
-    <w:p>
-      <w:pPr>
-        <w:pStyle w:val="PSI-Normal"/>
-      </w:pPr>
-    </w:p>
-    <w:p>
-      <w:pPr>
         <w:pStyle w:val="PSI-Ttulo1"/>
       </w:pPr>
-      <w:r>
-        <w:rPr>
-          <w:noProof/>
-          <w:lang w:eastAsia="es-AR"/>
-        </w:rPr>
-        <w:drawing>
-          <wp:inline distT="0" distB="0" distL="0" distR="0">
-            <wp:extent cx="5400040" cy="5391827"/>
-            <wp:effectExtent l="19050" t="0" r="0" b="0"/>
-            <wp:docPr id="11" name="Imagen 3" descr="C:\xampp\htdocs\vaspa\Elaboración\Diagramas de Secuencia\CU_Gestionar Asignatura\DiagramaSecuencia_AsignaturasCorrelativas.jpg"/>
-            <wp:cNvGraphicFramePr>
-              <a:graphicFrameLocks xmlns:a="http://schemas.openxmlformats.org/drawingml/2006/main" noChangeAspect="1"/>
-            </wp:cNvGraphicFramePr>
-            <a:graphic xmlns:a="http://schemas.openxmlformats.org/drawingml/2006/main">
-              <a:graphicData uri="http://schemas.openxmlformats.org/drawingml/2006/picture">
-                <pic:pic xmlns:pic="http://schemas.openxmlformats.org/drawingml/2006/picture">
-                  <pic:nvPicPr>
-                    <pic:cNvPr id="0" name="Picture 3" descr="C:\xampp\htdocs\vaspa\Elaboración\Diagramas de Secuencia\CU_Gestionar Asignatura\DiagramaSecuencia_AsignaturasCorrelativas.jpg"/>
-                    <pic:cNvPicPr>
-                      <a:picLocks noChangeAspect="1" noChangeArrowheads="1"/>
-                    </pic:cNvPicPr>
-                  </pic:nvPicPr>
-                  <pic:blipFill>
-                    <a:blip r:embed="rId16" cstate="print"/>
-                    <a:srcRect/>
-                    <a:stretch>
-                      <a:fillRect/>
-                    </a:stretch>
-                  </pic:blipFill>
-                  <pic:spPr bwMode="auto">
-                    <a:xfrm>
-                      <a:off x="0" y="0"/>
-                      <a:ext cx="5400040" cy="5391827"/>
-                    </a:xfrm>
-                    <a:prstGeom prst="rect">
-                      <a:avLst/>
-                    </a:prstGeom>
-                    <a:noFill/>
-                    <a:ln w="9525">
-                      <a:noFill/>
-                      <a:miter lim="800000"/>
-                      <a:headEnd/>
-                      <a:tailEnd/>
-                    </a:ln>
-                  </pic:spPr>
-                </pic:pic>
-              </a:graphicData>
-            </a:graphic>
-          </wp:inline>
-        </w:drawing>
-      </w:r>
     </w:p>
     <w:sectPr>
-      <w:headerReference w:type="default" r:id="rId17"/>
-      <w:footerReference w:type="default" r:id="rId18"/>
+      <w:headerReference w:type="default" r:id="rId16"/>
+      <w:footerReference w:type="default" r:id="rId17"/>
       <w:pgSz w:w="11906" w:h="16838"/>
       <w:pgMar w:top="1535" w:right="1701" w:bottom="1417" w:left="1701" w:header="567" w:footer="572" w:gutter="0"/>
       <w:cols w:space="708"/>
@@ -4099,7 +3368,7 @@
             <w:rFonts w:asciiTheme="majorHAnsi" w:hAnsiTheme="majorHAnsi" w:cstheme="majorHAnsi"/>
             <w:noProof/>
           </w:rPr>
-          <w:t>12</w:t>
+          <w:t>10</w:t>
         </w:r>
         <w:r>
           <w:rPr>
@@ -7016,7 +6285,7 @@
 </file>
 
 <file path=customXml/itemProps2.xml><?xml version="1.0" encoding="utf-8"?>
-<ds:datastoreItem xmlns:ds="http://schemas.openxmlformats.org/officeDocument/2006/customXml" ds:itemID="{54274308-458E-47D8-A416-7AAF91741B75}">
+<ds:datastoreItem xmlns:ds="http://schemas.openxmlformats.org/officeDocument/2006/customXml" ds:itemID="{6E345C61-79E4-4DC6-9E2F-298A21B4009A}">
   <ds:schemaRefs>
     <ds:schemaRef ds:uri="http://schemas.openxmlformats.org/officeDocument/2006/bibliography"/>
   </ds:schemaRefs>

</xml_diff>